<commit_message>
Update Documentazione di progetto v T.docx
</commit_message>
<xml_diff>
--- a/Documentazione di progetto v T.docx
+++ b/Documentazione di progetto v T.docx
@@ -73,6 +73,7 @@
           <w:bCs/>
         </w:rPr>
       </w:pPr>
+      <w:proofErr w:type="spellStart"/>
       <w:r>
         <w:rPr>
           <w:b/>
@@ -82,6 +83,7 @@
         </w:rPr>
         <w:t>Pronuntia</w:t>
       </w:r>
+      <w:proofErr w:type="spellEnd"/>
     </w:p>
     <w:p>
       <w:pPr>
@@ -151,7 +153,23 @@
           <w:sz w:val="28"/>
           <w:szCs w:val="28"/>
         </w:rPr>
-        <w:t>Ingegneria del Software a.a. 20</w:t>
+        <w:t xml:space="preserve">Ingegneria del Software </w:t>
+      </w:r>
+      <w:proofErr w:type="spellStart"/>
+      <w:r>
+        <w:rPr>
+          <w:sz w:val="28"/>
+          <w:szCs w:val="28"/>
+        </w:rPr>
+        <w:t>a.a</w:t>
+      </w:r>
+      <w:proofErr w:type="spellEnd"/>
+      <w:r>
+        <w:rPr>
+          <w:sz w:val="28"/>
+          <w:szCs w:val="28"/>
+        </w:rPr>
+        <w:t>. 20</w:t>
       </w:r>
       <w:r>
         <w:rPr>
@@ -280,12 +298,21 @@
           <w:szCs w:val="28"/>
         </w:rPr>
       </w:pPr>
+      <w:proofErr w:type="spellStart"/>
       <w:r>
         <w:rPr>
           <w:sz w:val="28"/>
           <w:szCs w:val="28"/>
         </w:rPr>
-        <w:t xml:space="preserve">Lapertosa Sergio </w:t>
+        <w:t>Lapertosa</w:t>
+      </w:r>
+      <w:proofErr w:type="spellEnd"/>
+      <w:r>
+        <w:rPr>
+          <w:sz w:val="28"/>
+          <w:szCs w:val="28"/>
+        </w:rPr>
+        <w:t xml:space="preserve"> Sergio </w:t>
       </w:r>
       <w:r>
         <w:rPr>
@@ -344,6 +371,7 @@
         </w:rPr>
       </w:pPr>
       <w:bookmarkStart w:id="8" w:name="_Toc39427305"/>
+      <w:proofErr w:type="spellStart"/>
       <w:r>
         <w:rPr>
           <w:rFonts w:ascii="Verdana" w:hAnsi="Verdana"/>
@@ -363,6 +391,7 @@
         </w:rPr>
         <w:t>ndice</w:t>
       </w:r>
+      <w:proofErr w:type="spellEnd"/>
     </w:p>
     <w:p>
       <w:pPr>
@@ -4674,6 +4703,7 @@
       <w:pPr>
         <w:pStyle w:val="TitoloDocumento"/>
       </w:pPr>
+      <w:proofErr w:type="spellStart"/>
       <w:r>
         <w:rPr>
           <w:b/>
@@ -4682,6 +4712,7 @@
         </w:rPr>
         <w:t>Pronuntia</w:t>
       </w:r>
+      <w:proofErr w:type="spellEnd"/>
     </w:p>
     <w:p>
       <w:pPr>
@@ -4746,16 +4777,25 @@
           <w:rFonts w:eastAsia="Lucida Sans Unicode" w:cs="Lucida Sans Unicode"/>
         </w:rPr>
       </w:pPr>
+      <w:proofErr w:type="spellStart"/>
       <w:r>
         <w:rPr>
           <w:rFonts w:eastAsia="Lucida Sans Unicode" w:cs="Lucida Sans Unicode"/>
           <w:b/>
         </w:rPr>
-        <w:t xml:space="preserve">Pronuntia </w:t>
-      </w:r>
+        <w:t>Pronuntia</w:t>
+      </w:r>
+      <w:proofErr w:type="spellEnd"/>
       <w:r>
         <w:rPr>
           <w:rFonts w:eastAsia="Lucida Sans Unicode" w:cs="Lucida Sans Unicode"/>
+          <w:b/>
+        </w:rPr>
+        <w:t xml:space="preserve"> </w:t>
+      </w:r>
+      <w:r>
+        <w:rPr>
+          <w:rFonts w:eastAsia="Lucida Sans Unicode" w:cs="Lucida Sans Unicode"/>
         </w:rPr>
         <w:t xml:space="preserve">è un software </w:t>
       </w:r>
@@ -4897,12 +4937,26 @@
         <w:rPr>
           <w:rFonts w:eastAsia="Lucida Sans Unicode" w:cs="Lucida Sans Unicode"/>
         </w:rPr>
-        <w:t xml:space="preserve">l’andamento degli esercizi, in modo da avere un feedback in tempo reale sulla costanza e sui risultati del paziente. </w:t>
-      </w:r>
+        <w:t xml:space="preserve">l’andamento degli esercizi, in modo da avere un </w:t>
+      </w:r>
+      <w:proofErr w:type="gramStart"/>
       <w:r>
         <w:rPr>
           <w:rFonts w:eastAsia="Lucida Sans Unicode" w:cs="Lucida Sans Unicode"/>
         </w:rPr>
+        <w:t>feedback</w:t>
+      </w:r>
+      <w:proofErr w:type="gramEnd"/>
+      <w:r>
+        <w:rPr>
+          <w:rFonts w:eastAsia="Lucida Sans Unicode" w:cs="Lucida Sans Unicode"/>
+        </w:rPr>
+        <w:t xml:space="preserve"> in tempo reale sulla costanza e sui risultati del paziente. </w:t>
+      </w:r>
+      <w:r>
+        <w:rPr>
+          <w:rFonts w:eastAsia="Lucida Sans Unicode" w:cs="Lucida Sans Unicode"/>
+        </w:rPr>
         <w:t>Tale</w:t>
       </w:r>
       <w:r>
@@ -4957,9 +5011,14 @@
         <w:t>B</w:t>
       </w:r>
       <w:r>
-        <w:t>usiness context</w:t>
+        <w:t xml:space="preserve">usiness </w:t>
+      </w:r>
+      <w:proofErr w:type="spellStart"/>
+      <w:r>
+        <w:t>context</w:t>
       </w:r>
       <w:bookmarkEnd w:id="21"/>
+      <w:proofErr w:type="spellEnd"/>
     </w:p>
     <w:p>
       <w:pPr>
@@ -4992,16 +5051,26 @@
         <w:t>terapie</w:t>
       </w:r>
       <w:r>
-        <w:t xml:space="preserve"> a domicilio e monitorarne lo stato. Vista l’impossibilità di avere incontri “de-visu</w:t>
-      </w:r>
+        <w:t xml:space="preserve"> a domicilio e monitorarne lo stato. Vista l’impossibilità di avere incontri “de-</w:t>
+      </w:r>
+      <w:proofErr w:type="spellStart"/>
+      <w:r>
+        <w:t>visu</w:t>
+      </w:r>
+      <w:proofErr w:type="spellEnd"/>
       <w:r>
         <w:t>”,</w:t>
       </w:r>
       <w:r>
         <w:t xml:space="preserve"> </w:t>
       </w:r>
-      <w:r>
-        <w:t xml:space="preserve">Pronuntia nasce per soddisfare una richiesta </w:t>
+      <w:proofErr w:type="spellStart"/>
+      <w:r>
+        <w:t>Pronuntia</w:t>
+      </w:r>
+      <w:proofErr w:type="spellEnd"/>
+      <w:r>
+        <w:t xml:space="preserve"> nasce per soddisfare una richiesta </w:t>
       </w:r>
       <w:r>
         <w:t>di</w:t>
@@ -5062,9 +5131,11 @@
       <w:r>
         <w:t xml:space="preserve"> product </w:t>
       </w:r>
+      <w:proofErr w:type="spellStart"/>
       <w:r>
         <w:t>owners</w:t>
       </w:r>
+      <w:proofErr w:type="spellEnd"/>
       <w:r>
         <w:t xml:space="preserve"> e </w:t>
       </w:r>
@@ -5101,17 +5172,19 @@
       <w:bookmarkStart w:id="27" w:name="_Toc357917145"/>
       <w:bookmarkStart w:id="28" w:name="_Toc100749706"/>
       <w:r>
-        <w:t>Item funzional</w:t>
+        <w:t xml:space="preserve">Item </w:t>
+      </w:r>
+      <w:proofErr w:type="spellStart"/>
+      <w:r>
+        <w:t>funzional</w:t>
       </w:r>
       <w:bookmarkEnd w:id="23"/>
       <w:bookmarkEnd w:id="24"/>
       <w:bookmarkEnd w:id="25"/>
       <w:bookmarkEnd w:id="26"/>
       <w:bookmarkEnd w:id="27"/>
-      <w:r>
-        <w:t>i</w:t>
-      </w:r>
       <w:bookmarkEnd w:id="28"/>
+      <w:proofErr w:type="spellEnd"/>
     </w:p>
     <w:p>
       <w:pPr>
@@ -5140,61 +5213,10 @@
         <w:ind w:left="720"/>
       </w:pPr>
       <w:r>
-        <w:rPr>
-          <w:b/>
-          <w:bCs/>
-        </w:rPr>
-        <w:t>Come</w:t>
-      </w:r>
-      <w:r>
-        <w:rPr>
-          <w:b/>
-          <w:bCs/>
-        </w:rPr>
+        <w:t>Come logopedista devo poter creare un utente caregiver per assegnarli un paziente</w:t>
+      </w:r>
+      <w:r>
         <w:t xml:space="preserve"> </w:t>
-      </w:r>
-      <w:r>
-        <w:t xml:space="preserve">logopedista </w:t>
-      </w:r>
-      <w:r>
-        <w:rPr>
-          <w:b/>
-          <w:bCs/>
-        </w:rPr>
-        <w:t>devo</w:t>
-      </w:r>
-      <w:r>
-        <w:rPr>
-          <w:b/>
-          <w:bCs/>
-        </w:rPr>
-        <w:t xml:space="preserve"> </w:t>
-      </w:r>
-      <w:r>
-        <w:rPr>
-          <w:b/>
-          <w:bCs/>
-        </w:rPr>
-        <w:t>poter</w:t>
-      </w:r>
-      <w:r>
-        <w:t xml:space="preserve"> creare un utente caregiver e assegnar</w:t>
-      </w:r>
-      <w:r>
-        <w:t>g</w:t>
-      </w:r>
-      <w:r>
-        <w:t>li un paziente</w:t>
-      </w:r>
-      <w:r>
-        <w:rPr>
-          <w:b/>
-          <w:bCs/>
-        </w:rPr>
-        <w:t xml:space="preserve"> per </w:t>
-      </w:r>
-      <w:r>
-        <w:t>poter eseguire la terapia</w:t>
       </w:r>
     </w:p>
     <w:p>
@@ -5221,54 +5243,10 @@
         <w:ind w:left="720"/>
       </w:pPr>
       <w:r>
-        <w:rPr>
-          <w:b/>
-          <w:bCs/>
-        </w:rPr>
-        <w:t xml:space="preserve">Come </w:t>
-      </w:r>
-      <w:r>
-        <w:t xml:space="preserve">logopedista </w:t>
-      </w:r>
-      <w:r>
-        <w:rPr>
-          <w:b/>
-          <w:bCs/>
-        </w:rPr>
-        <w:t>devo</w:t>
-      </w:r>
-      <w:r>
-        <w:rPr>
-          <w:b/>
-          <w:bCs/>
-        </w:rPr>
+        <w:t>Come logopedista devo poter creare un utente paziente per poter eseguire la terapia</w:t>
+      </w:r>
+      <w:r>
         <w:t xml:space="preserve"> </w:t>
-      </w:r>
-      <w:r>
-        <w:rPr>
-          <w:b/>
-          <w:bCs/>
-        </w:rPr>
-        <w:t>poter</w:t>
-      </w:r>
-      <w:r>
-        <w:t xml:space="preserve"> creare un utente </w:t>
-      </w:r>
-      <w:r>
-        <w:t xml:space="preserve">paziente </w:t>
-      </w:r>
-      <w:r>
-        <w:rPr>
-          <w:b/>
-          <w:bCs/>
-        </w:rPr>
-        <w:t>per</w:t>
-      </w:r>
-      <w:r>
-        <w:t xml:space="preserve"> assegnarl</w:t>
-      </w:r>
-      <w:r>
-        <w:t>o ad un caregiver</w:t>
       </w:r>
     </w:p>
     <w:p>
@@ -5455,42 +5433,42 @@
         <w:ind w:left="720"/>
       </w:pPr>
       <w:r>
+        <w:t>Come logopedista voglio poter somministrare un questionario autodiagnostico coma forma di supporto diagnostico preventivo per il paziente</w:t>
+      </w:r>
+    </w:p>
+    <w:p>
+      <w:pPr>
+        <w:pStyle w:val="Titolo3"/>
+      </w:pPr>
+      <w:bookmarkStart w:id="45" w:name="_Toc100749714"/>
+      <w:r>
+        <w:t>LO-8</w:t>
+      </w:r>
+      <w:bookmarkEnd w:id="45"/>
+    </w:p>
+    <w:p>
+      <w:pPr>
+        <w:ind w:left="720"/>
+      </w:pPr>
+      <w:r>
         <w:rPr>
           <w:b/>
           <w:bCs/>
         </w:rPr>
-        <w:t xml:space="preserve">Come </w:t>
-      </w:r>
-      <w:r>
-        <w:t xml:space="preserve">logopedista </w:t>
+        <w:t>C</w:t>
       </w:r>
       <w:r>
         <w:rPr>
           <w:b/>
           <w:bCs/>
         </w:rPr>
-        <w:t>voglio poter</w:t>
+        <w:t>ome</w:t>
       </w:r>
       <w:r>
         <w:t xml:space="preserve"> </w:t>
       </w:r>
       <w:r>
-        <w:t>somministrare</w:t>
-      </w:r>
-      <w:r>
-        <w:t xml:space="preserve"> vari</w:t>
-      </w:r>
-      <w:r>
-        <w:t xml:space="preserve"> </w:t>
-      </w:r>
-      <w:r>
-        <w:t>gener</w:t>
-      </w:r>
-      <w:r>
-        <w:t>i</w:t>
-      </w:r>
-      <w:r>
-        <w:t xml:space="preserve"> di questionari</w:t>
+        <w:t>logopedista</w:t>
       </w:r>
       <w:r>
         <w:t xml:space="preserve"> </w:t>
@@ -5500,106 +5478,122 @@
           <w:b/>
           <w:bCs/>
         </w:rPr>
-        <w:t>per</w:t>
+        <w:t>devo poter</w:t>
       </w:r>
       <w:r>
         <w:t xml:space="preserve"> </w:t>
       </w:r>
       <w:r>
-        <w:t>offrire</w:t>
-      </w:r>
-      <w:r>
-        <w:t xml:space="preserve"> una forma di supporto diagnostico per il paziente</w:t>
-      </w:r>
-    </w:p>
-    <w:p>
-      <w:pPr>
-        <w:pStyle w:val="Titolo3"/>
-      </w:pPr>
-      <w:bookmarkStart w:id="45" w:name="_Toc100749713"/>
-      <w:r>
-        <w:t>LO-7</w:t>
-      </w:r>
-      <w:bookmarkEnd w:id="45"/>
-    </w:p>
-    <w:p>
-      <w:pPr>
-        <w:ind w:left="720"/>
-      </w:pPr>
+        <w:t>monitorare l’andamento degli eserciz</w:t>
+      </w:r>
+      <w:r>
+        <w:t xml:space="preserve">i di un paziente </w:t>
+      </w:r>
       <w:r>
         <w:rPr>
           <w:b/>
           <w:bCs/>
         </w:rPr>
-        <w:t>C</w:t>
-      </w:r>
+        <w:t>per avere</w:t>
+      </w:r>
+      <w:r>
+        <w:t xml:space="preserve"> </w:t>
+      </w:r>
+      <w:r>
+        <w:t xml:space="preserve">un </w:t>
+      </w:r>
+      <w:proofErr w:type="gramStart"/>
+      <w:r>
+        <w:t>feedback</w:t>
+      </w:r>
+      <w:proofErr w:type="gramEnd"/>
+      <w:r>
+        <w:t xml:space="preserve"> sui progressi del paziente</w:t>
+      </w:r>
+    </w:p>
+    <w:p>
+      <w:pPr>
+        <w:pStyle w:val="Titolo3"/>
+      </w:pPr>
+      <w:bookmarkStart w:id="46" w:name="_Toc100749715"/>
+      <w:r>
+        <w:lastRenderedPageBreak/>
+        <w:t>LO-9</w:t>
+      </w:r>
+      <w:bookmarkEnd w:id="46"/>
+    </w:p>
+    <w:p>
+      <w:pPr>
+        <w:ind w:left="720"/>
+      </w:pPr>
       <w:r>
         <w:rPr>
           <w:b/>
           <w:bCs/>
         </w:rPr>
-        <w:t>ome</w:t>
-      </w:r>
-      <w:r>
-        <w:t xml:space="preserve"> </w:t>
-      </w:r>
-      <w:r>
-        <w:t>logopedista</w:t>
-      </w:r>
-      <w:r>
-        <w:t xml:space="preserve"> </w:t>
+        <w:t>C</w:t>
       </w:r>
       <w:r>
         <w:rPr>
           <w:b/>
           <w:bCs/>
         </w:rPr>
-        <w:t>voglio poter</w:t>
+        <w:t>ome</w:t>
       </w:r>
       <w:r>
         <w:t xml:space="preserve"> </w:t>
       </w:r>
       <w:r>
-        <w:t xml:space="preserve">generare categorie speciali di esercizi (“storie”) </w:t>
+        <w:t>logopedista</w:t>
+      </w:r>
+      <w:r>
+        <w:t xml:space="preserve"> </w:t>
       </w:r>
       <w:r>
         <w:rPr>
           <w:b/>
           <w:bCs/>
         </w:rPr>
-        <w:t xml:space="preserve">per </w:t>
+        <w:t>devo poter</w:t>
+      </w:r>
+      <w:r>
+        <w:t xml:space="preserve"> </w:t>
+      </w:r>
+      <w:r>
+        <w:t>essere avvisato quando il paziente è</w:t>
+      </w:r>
+      <w:r>
+        <w:t xml:space="preserve"> incostante o in peggioramento nello svolgimento degli esercizi</w:t>
+      </w:r>
+      <w:r>
+        <w:t xml:space="preserve"> </w:t>
       </w:r>
       <w:r>
         <w:rPr>
           <w:b/>
           <w:bCs/>
         </w:rPr>
-        <w:t>invogliare</w:t>
+        <w:t>per poter</w:t>
       </w:r>
       <w:r>
         <w:t xml:space="preserve"> </w:t>
       </w:r>
       <w:r>
-        <w:t xml:space="preserve">un </w:t>
-      </w:r>
-      <w:r>
-        <w:t xml:space="preserve">paziente </w:t>
-      </w:r>
-      <w:r>
-        <w:t>all’esercizio</w:t>
-      </w:r>
-    </w:p>
-    <w:p/>
+        <w:t>intervenire terapeuticamente e a livello comunicativo</w:t>
+      </w:r>
+      <w:r>
+        <w:t xml:space="preserve"> risultato</w:t>
+      </w:r>
+    </w:p>
     <w:p>
       <w:pPr>
         <w:pStyle w:val="Titolo3"/>
       </w:pPr>
-      <w:bookmarkStart w:id="46" w:name="_Toc100749714"/>
-      <w:r>
-        <w:lastRenderedPageBreak/>
-        <w:t>LO-8</w:t>
-      </w:r>
-      <w:bookmarkEnd w:id="46"/>
+      <w:bookmarkStart w:id="47" w:name="_Toc100749716"/>
+      <w:r>
+        <w:t>LO-10</w:t>
+      </w:r>
+      <w:bookmarkEnd w:id="47"/>
     </w:p>
     <w:p>
       <w:pPr>
@@ -5633,69 +5627,36 @@
           <w:b/>
           <w:bCs/>
         </w:rPr>
-        <w:t>devo poter</w:t>
-      </w:r>
-      <w:r>
-        <w:t xml:space="preserve"> </w:t>
-      </w:r>
-      <w:r>
-        <w:t>monitorare l’andamento degli eserciz</w:t>
-      </w:r>
-      <w:r>
-        <w:t xml:space="preserve">i di un paziente </w:t>
+        <w:t>voglio poter</w:t>
       </w:r>
       <w:r>
         <w:rPr>
           <w:b/>
           <w:bCs/>
         </w:rPr>
-        <w:t>per avere</w:t>
-      </w:r>
-      <w:r>
         <w:t xml:space="preserve"> </w:t>
       </w:r>
       <w:r>
-        <w:t xml:space="preserve">un </w:t>
-      </w:r>
-      <w:r>
-        <w:t>feedback sui progressi del paziente</w:t>
-      </w:r>
-    </w:p>
-    <w:p>
-      <w:pPr>
-        <w:pStyle w:val="Titolo3"/>
-      </w:pPr>
-      <w:bookmarkStart w:id="47" w:name="_Toc100749715"/>
-      <w:r>
-        <w:t>LO-9</w:t>
-      </w:r>
-      <w:bookmarkEnd w:id="47"/>
-    </w:p>
-    <w:p>
-      <w:pPr>
-        <w:ind w:left="720"/>
-      </w:pPr>
+        <w:t>memorizzare le diagnos</w:t>
+      </w:r>
+      <w:r>
+        <w:t>i</w:t>
+      </w:r>
+      <w:r>
+        <w:t xml:space="preserve"> </w:t>
+      </w:r>
       <w:r>
         <w:rPr>
           <w:b/>
           <w:bCs/>
         </w:rPr>
-        <w:t>C</w:t>
+        <w:t>per</w:t>
       </w:r>
       <w:r>
         <w:rPr>
           <w:b/>
           <w:bCs/>
         </w:rPr>
-        <w:t>ome</w:t>
-      </w:r>
-      <w:r>
-        <w:t xml:space="preserve"> </w:t>
-      </w:r>
-      <w:r>
-        <w:t>logopedista</w:t>
-      </w:r>
-      <w:r>
         <w:t xml:space="preserve"> </w:t>
       </w:r>
       <w:r>
@@ -5703,251 +5664,297 @@
           <w:b/>
           <w:bCs/>
         </w:rPr>
-        <w:t>devo poter</w:t>
-      </w:r>
-      <w:r>
-        <w:t xml:space="preserve"> </w:t>
-      </w:r>
-      <w:r>
-        <w:t>essere avvisato quando il paziente è</w:t>
-      </w:r>
-      <w:r>
-        <w:t xml:space="preserve"> incostante o in peggioramento nello svolgimento degli esercizi</w:t>
-      </w:r>
-      <w:r>
-        <w:t xml:space="preserve"> </w:t>
-      </w:r>
+        <w:t xml:space="preserve">avere </w:t>
+      </w:r>
+      <w:r>
+        <w:t xml:space="preserve">un </w:t>
+      </w:r>
+      <w:r>
+        <w:t xml:space="preserve">reminder </w:t>
+      </w:r>
+      <w:r>
+        <w:t>su</w:t>
+      </w:r>
+      <w:r>
+        <w:t>ll’andamento terapeutico dei pazienti</w:t>
+      </w:r>
+    </w:p>
+    <w:p>
+      <w:pPr>
+        <w:pStyle w:val="Titolo3"/>
+      </w:pPr>
+      <w:bookmarkStart w:id="48" w:name="_Toc100749717"/>
+      <w:r>
+        <w:t>PA-1</w:t>
+      </w:r>
+      <w:bookmarkEnd w:id="48"/>
+    </w:p>
+    <w:p>
+      <w:pPr>
+        <w:ind w:left="720"/>
+      </w:pPr>
       <w:r>
         <w:rPr>
           <w:b/>
           <w:bCs/>
         </w:rPr>
-        <w:t>per poter</w:t>
-      </w:r>
-      <w:r>
-        <w:t xml:space="preserve"> </w:t>
-      </w:r>
-      <w:r>
-        <w:t>intervenire terapeuticamente e a livello comunicativo</w:t>
-      </w:r>
-      <w:r>
-        <w:t xml:space="preserve"> risultato</w:t>
-      </w:r>
-    </w:p>
-    <w:p>
-      <w:pPr>
-        <w:pStyle w:val="Titolo3"/>
-      </w:pPr>
-      <w:bookmarkStart w:id="48" w:name="_Toc100749716"/>
-      <w:r>
-        <w:t>LO-10</w:t>
-      </w:r>
-      <w:bookmarkEnd w:id="48"/>
-    </w:p>
-    <w:p>
-      <w:pPr>
-        <w:ind w:left="720"/>
-      </w:pPr>
+        <w:t>C</w:t>
+      </w:r>
       <w:r>
         <w:rPr>
           <w:b/>
           <w:bCs/>
         </w:rPr>
-        <w:t>C</w:t>
+        <w:t>ome</w:t>
+      </w:r>
+      <w:r>
+        <w:t xml:space="preserve"> </w:t>
+      </w:r>
+      <w:r>
+        <w:t>paziente</w:t>
+      </w:r>
+      <w:r>
+        <w:t xml:space="preserve"> </w:t>
       </w:r>
       <w:r>
         <w:rPr>
           <w:b/>
           <w:bCs/>
         </w:rPr>
-        <w:t>ome</w:t>
+        <w:t>voglio poter</w:t>
       </w:r>
       <w:r>
         <w:t xml:space="preserve"> </w:t>
       </w:r>
       <w:r>
-        <w:t>logopedista</w:t>
-      </w:r>
-      <w:r>
-        <w:t xml:space="preserve"> </w:t>
+        <w:t xml:space="preserve">svolgere gli esercizi </w:t>
       </w:r>
       <w:r>
         <w:rPr>
           <w:b/>
           <w:bCs/>
         </w:rPr>
-        <w:t>voglio poter</w:t>
-      </w:r>
+        <w:t xml:space="preserve">per poter </w:t>
+      </w:r>
+      <w:r>
+        <w:t>ricevere una ricompensa</w:t>
+      </w:r>
+    </w:p>
+    <w:p>
+      <w:pPr>
+        <w:pStyle w:val="Titolo3"/>
+      </w:pPr>
+      <w:bookmarkStart w:id="49" w:name="_Toc100749718"/>
+      <w:r>
+        <w:t>CG-1</w:t>
+      </w:r>
+      <w:bookmarkEnd w:id="49"/>
+    </w:p>
+    <w:p>
+      <w:pPr>
+        <w:ind w:left="720"/>
+      </w:pPr>
       <w:r>
         <w:rPr>
           <w:b/>
           <w:bCs/>
         </w:rPr>
-        <w:t xml:space="preserve"> </w:t>
-      </w:r>
-      <w:r>
-        <w:t>memorizzare le diagnos</w:t>
-      </w:r>
-      <w:r>
-        <w:t>i</w:t>
-      </w:r>
-      <w:r>
-        <w:t xml:space="preserve"> </w:t>
+        <w:t>C</w:t>
       </w:r>
       <w:r>
         <w:rPr>
           <w:b/>
           <w:bCs/>
         </w:rPr>
-        <w:t>per</w:t>
+        <w:t>ome</w:t>
+      </w:r>
+      <w:r>
+        <w:t xml:space="preserve"> </w:t>
+      </w:r>
+      <w:r>
+        <w:t>caregiver</w:t>
+      </w:r>
+      <w:r>
+        <w:t xml:space="preserve"> </w:t>
       </w:r>
       <w:r>
         <w:rPr>
           <w:b/>
           <w:bCs/>
         </w:rPr>
-        <w:t xml:space="preserve"> </w:t>
+        <w:t>voglio</w:t>
       </w:r>
       <w:r>
         <w:rPr>
           <w:b/>
           <w:bCs/>
         </w:rPr>
-        <w:t xml:space="preserve">avere </w:t>
-      </w:r>
-      <w:r>
-        <w:t xml:space="preserve">un </w:t>
-      </w:r>
-      <w:r>
-        <w:t xml:space="preserve">reminder </w:t>
-      </w:r>
-      <w:r>
-        <w:t>su</w:t>
-      </w:r>
-      <w:r>
-        <w:t>ll’andamento terapeutico dei pazienti</w:t>
-      </w:r>
-    </w:p>
-    <w:p>
-      <w:pPr>
-        <w:pStyle w:val="Titolo3"/>
-      </w:pPr>
-      <w:bookmarkStart w:id="49" w:name="_Toc100749717"/>
-      <w:r>
-        <w:t>PA-1</w:t>
-      </w:r>
-      <w:bookmarkEnd w:id="49"/>
-    </w:p>
-    <w:p>
-      <w:pPr>
-        <w:ind w:left="720"/>
-      </w:pPr>
+        <w:t xml:space="preserve"> poter</w:t>
+      </w:r>
+      <w:r>
+        <w:rPr>
+          <w:b/>
+        </w:rPr>
+        <w:t xml:space="preserve"> </w:t>
+      </w:r>
+      <w:r>
+        <w:t>valutare le prestazioni del paziente a mio carico nello svolgimento degli esercizi</w:t>
+      </w:r>
+      <w:r>
+        <w:t xml:space="preserve"> </w:t>
+      </w:r>
       <w:r>
         <w:rPr>
           <w:b/>
           <w:bCs/>
         </w:rPr>
-        <w:t>C</w:t>
-      </w:r>
+        <w:t>per</w:t>
+      </w:r>
+      <w:r>
+        <w:t xml:space="preserve"> </w:t>
+      </w:r>
+      <w:r>
+        <w:t xml:space="preserve">dare un </w:t>
+      </w:r>
+      <w:proofErr w:type="gramStart"/>
+      <w:r>
+        <w:t>feedback</w:t>
+      </w:r>
+      <w:proofErr w:type="gramEnd"/>
+      <w:r>
+        <w:t xml:space="preserve"> al Logopedista dove la natura dell’esercizio non renda possibile farlo arbitrariamente o automaticamente</w:t>
+      </w:r>
+    </w:p>
+    <w:p>
+      <w:pPr>
+        <w:pStyle w:val="Titolo3"/>
+      </w:pPr>
+      <w:bookmarkStart w:id="50" w:name="_Toc100749719"/>
+      <w:r>
+        <w:t>CG-2</w:t>
+      </w:r>
+      <w:bookmarkEnd w:id="50"/>
+    </w:p>
+    <w:p>
+      <w:pPr>
+        <w:ind w:left="720"/>
+      </w:pPr>
       <w:r>
         <w:rPr>
           <w:b/>
           <w:bCs/>
         </w:rPr>
-        <w:t>ome</w:t>
-      </w:r>
-      <w:r>
-        <w:t xml:space="preserve"> </w:t>
-      </w:r>
-      <w:r>
-        <w:t>paziente</w:t>
-      </w:r>
-      <w:r>
-        <w:t xml:space="preserve"> </w:t>
+        <w:t>C</w:t>
       </w:r>
       <w:r>
         <w:rPr>
           <w:b/>
           <w:bCs/>
         </w:rPr>
-        <w:t>voglio poter</w:t>
+        <w:t>ome</w:t>
       </w:r>
       <w:r>
         <w:t xml:space="preserve"> </w:t>
       </w:r>
       <w:r>
-        <w:t xml:space="preserve">svolgere gli esercizi </w:t>
+        <w:t>caregiver</w:t>
+      </w:r>
+      <w:r>
+        <w:t xml:space="preserve"> </w:t>
       </w:r>
       <w:r>
         <w:rPr>
           <w:b/>
           <w:bCs/>
         </w:rPr>
-        <w:t xml:space="preserve">per poter </w:t>
-      </w:r>
-      <w:r>
-        <w:t>ricevere una ricompensa</w:t>
-      </w:r>
-    </w:p>
-    <w:p>
-      <w:pPr>
-        <w:pStyle w:val="Titolo3"/>
-      </w:pPr>
-      <w:bookmarkStart w:id="50" w:name="_Toc100749718"/>
-      <w:r>
-        <w:t>CG-1</w:t>
-      </w:r>
-      <w:bookmarkEnd w:id="50"/>
-    </w:p>
-    <w:p>
-      <w:pPr>
-        <w:ind w:left="720"/>
-      </w:pPr>
+        <w:t>voglio</w:t>
+      </w:r>
       <w:r>
         <w:rPr>
           <w:b/>
           <w:bCs/>
         </w:rPr>
-        <w:t>C</w:t>
+        <w:t xml:space="preserve"> poter</w:t>
+      </w:r>
+      <w:r>
+        <w:rPr>
+          <w:b/>
+        </w:rPr>
+        <w:t xml:space="preserve"> </w:t>
+      </w:r>
+      <w:r>
+        <w:t xml:space="preserve">monitorare </w:t>
+      </w:r>
+      <w:r>
+        <w:t>lo svolgimento degli eserc</w:t>
+      </w:r>
+      <w:r>
+        <w:t>izi</w:t>
+      </w:r>
+      <w:r>
+        <w:t xml:space="preserve"> </w:t>
       </w:r>
       <w:r>
         <w:rPr>
           <w:b/>
           <w:bCs/>
         </w:rPr>
-        <w:t>ome</w:t>
+        <w:t>per</w:t>
       </w:r>
       <w:r>
         <w:t xml:space="preserve"> </w:t>
       </w:r>
       <w:r>
-        <w:t>caregiver</w:t>
-      </w:r>
-      <w:r>
-        <w:t xml:space="preserve"> </w:t>
-      </w:r>
+        <w:t xml:space="preserve">avere un </w:t>
+      </w:r>
+      <w:proofErr w:type="gramStart"/>
+      <w:r>
+        <w:t>feedback</w:t>
+      </w:r>
+      <w:proofErr w:type="gramEnd"/>
+      <w:r>
+        <w:t xml:space="preserve"> sulla </w:t>
+      </w:r>
+      <w:r>
+        <w:t>costanza</w:t>
+      </w:r>
+      <w:r>
+        <w:t xml:space="preserve"> del paziente a mio carico</w:t>
+      </w:r>
+    </w:p>
+    <w:p>
+      <w:pPr>
+        <w:pStyle w:val="Titolo3"/>
+      </w:pPr>
+      <w:bookmarkStart w:id="51" w:name="_Toc100749721"/>
+      <w:r>
+        <w:t>CG-4</w:t>
+      </w:r>
+      <w:bookmarkEnd w:id="51"/>
+    </w:p>
+    <w:p>
+      <w:pPr>
+        <w:ind w:left="720"/>
+      </w:pPr>
       <w:r>
         <w:rPr>
           <w:b/>
           <w:bCs/>
         </w:rPr>
-        <w:t>voglio</w:t>
+        <w:t>C</w:t>
       </w:r>
       <w:r>
         <w:rPr>
           <w:b/>
           <w:bCs/>
         </w:rPr>
-        <w:t xml:space="preserve"> poter</w:t>
-      </w:r>
-      <w:r>
-        <w:rPr>
-          <w:b/>
-        </w:rPr>
+        <w:t>ome</w:t>
+      </w:r>
+      <w:r>
         <w:t xml:space="preserve"> </w:t>
       </w:r>
       <w:r>
-        <w:t>valutare le prestazioni del paziente a mio carico nello svolgimento degli esercizi</w:t>
+        <w:t>caregiver</w:t>
       </w:r>
       <w:r>
         <w:t xml:space="preserve"> </w:t>
@@ -5957,244 +5964,28 @@
           <w:b/>
           <w:bCs/>
         </w:rPr>
-        <w:t>per</w:t>
-      </w:r>
-      <w:r>
+        <w:t>devo poter</w:t>
+      </w:r>
+      <w:r>
+        <w:rPr>
+          <w:b/>
+        </w:rPr>
         <w:t xml:space="preserve"> </w:t>
       </w:r>
       <w:r>
-        <w:t>dare un feedback al Logopedista dove la natura dell’esercizio non renda possibile farlo arbitrariamente o automaticamente</w:t>
-      </w:r>
-    </w:p>
-    <w:p>
-      <w:pPr>
-        <w:pStyle w:val="Titolo3"/>
-      </w:pPr>
-      <w:bookmarkStart w:id="51" w:name="_Toc100749719"/>
-      <w:r>
-        <w:t>CG-2</w:t>
-      </w:r>
-      <w:bookmarkEnd w:id="51"/>
-    </w:p>
-    <w:p>
-      <w:pPr>
-        <w:ind w:left="720"/>
-      </w:pPr>
+        <w:t xml:space="preserve">essere avvisato quando la logopedista assegna nuovi esercizi </w:t>
+      </w:r>
       <w:r>
         <w:rPr>
           <w:b/>
           <w:bCs/>
         </w:rPr>
-        <w:t>C</w:t>
-      </w:r>
-      <w:r>
-        <w:rPr>
-          <w:b/>
-          <w:bCs/>
-        </w:rPr>
-        <w:t>ome</w:t>
+        <w:t>per</w:t>
       </w:r>
       <w:r>
         <w:t xml:space="preserve"> </w:t>
       </w:r>
       <w:r>
-        <w:t>caregiver</w:t>
-      </w:r>
-      <w:r>
-        <w:t xml:space="preserve"> </w:t>
-      </w:r>
-      <w:r>
-        <w:rPr>
-          <w:b/>
-          <w:bCs/>
-        </w:rPr>
-        <w:t>voglio</w:t>
-      </w:r>
-      <w:r>
-        <w:rPr>
-          <w:b/>
-          <w:bCs/>
-        </w:rPr>
-        <w:t xml:space="preserve"> poter</w:t>
-      </w:r>
-      <w:r>
-        <w:rPr>
-          <w:b/>
-        </w:rPr>
-        <w:t xml:space="preserve"> </w:t>
-      </w:r>
-      <w:r>
-        <w:t xml:space="preserve">monitorare </w:t>
-      </w:r>
-      <w:r>
-        <w:t>lo svolgimento degli eserc</w:t>
-      </w:r>
-      <w:r>
-        <w:t>izi</w:t>
-      </w:r>
-      <w:r>
-        <w:t xml:space="preserve"> </w:t>
-      </w:r>
-      <w:r>
-        <w:rPr>
-          <w:b/>
-          <w:bCs/>
-        </w:rPr>
-        <w:t>per</w:t>
-      </w:r>
-      <w:r>
-        <w:t xml:space="preserve"> </w:t>
-      </w:r>
-      <w:r>
-        <w:t xml:space="preserve">avere un feedback sulla </w:t>
-      </w:r>
-      <w:r>
-        <w:t>costanza</w:t>
-      </w:r>
-      <w:r>
-        <w:t xml:space="preserve"> del paziente a mio carico</w:t>
-      </w:r>
-    </w:p>
-    <w:p>
-      <w:pPr>
-        <w:pStyle w:val="Titolo3"/>
-      </w:pPr>
-      <w:bookmarkStart w:id="52" w:name="_Toc100749720"/>
-      <w:r>
-        <w:t>CG-3</w:t>
-      </w:r>
-      <w:bookmarkEnd w:id="52"/>
-    </w:p>
-    <w:p>
-      <w:pPr>
-        <w:ind w:left="720"/>
-      </w:pPr>
-      <w:r>
-        <w:rPr>
-          <w:b/>
-          <w:bCs/>
-        </w:rPr>
-        <w:t>C</w:t>
-      </w:r>
-      <w:r>
-        <w:rPr>
-          <w:b/>
-          <w:bCs/>
-        </w:rPr>
-        <w:t>ome</w:t>
-      </w:r>
-      <w:r>
-        <w:t xml:space="preserve"> </w:t>
-      </w:r>
-      <w:r>
-        <w:t>caregiver</w:t>
-      </w:r>
-      <w:r>
-        <w:t xml:space="preserve"> </w:t>
-      </w:r>
-      <w:r>
-        <w:rPr>
-          <w:b/>
-          <w:bCs/>
-        </w:rPr>
-        <w:t>devo poter</w:t>
-      </w:r>
-      <w:r>
-        <w:rPr>
-          <w:b/>
-        </w:rPr>
-        <w:t xml:space="preserve"> </w:t>
-      </w:r>
-      <w:r>
-        <w:t>essere avvisato quando il paziente a mio carico sia incostante nello svolgimento degli esercizi</w:t>
-      </w:r>
-      <w:r>
-        <w:t xml:space="preserve"> </w:t>
-      </w:r>
-      <w:r>
-        <w:rPr>
-          <w:b/>
-          <w:bCs/>
-        </w:rPr>
-        <w:t>per</w:t>
-      </w:r>
-      <w:r>
-        <w:t xml:space="preserve"> </w:t>
-      </w:r>
-      <w:r>
-        <w:t>poter intervenire sulla situazione</w:t>
-      </w:r>
-    </w:p>
-    <w:p>
-      <w:pPr>
-        <w:ind w:left="720"/>
-      </w:pPr>
-    </w:p>
-    <w:p>
-      <w:pPr>
-        <w:pStyle w:val="Titolo3"/>
-      </w:pPr>
-      <w:bookmarkStart w:id="53" w:name="_Toc100749721"/>
-      <w:r>
-        <w:lastRenderedPageBreak/>
-        <w:t>CG-4</w:t>
-      </w:r>
-      <w:bookmarkEnd w:id="53"/>
-    </w:p>
-    <w:p>
-      <w:pPr>
-        <w:ind w:left="720"/>
-      </w:pPr>
-      <w:r>
-        <w:rPr>
-          <w:b/>
-          <w:bCs/>
-        </w:rPr>
-        <w:t>C</w:t>
-      </w:r>
-      <w:r>
-        <w:rPr>
-          <w:b/>
-          <w:bCs/>
-        </w:rPr>
-        <w:t>ome</w:t>
-      </w:r>
-      <w:r>
-        <w:t xml:space="preserve"> </w:t>
-      </w:r>
-      <w:r>
-        <w:t>caregiver</w:t>
-      </w:r>
-      <w:r>
-        <w:t xml:space="preserve"> </w:t>
-      </w:r>
-      <w:r>
-        <w:rPr>
-          <w:b/>
-          <w:bCs/>
-        </w:rPr>
-        <w:t>devo poter</w:t>
-      </w:r>
-      <w:r>
-        <w:rPr>
-          <w:b/>
-        </w:rPr>
-        <w:t xml:space="preserve"> </w:t>
-      </w:r>
-      <w:r>
-        <w:t xml:space="preserve">essere avvisato quando la logopedista assegna nuovi esercizi </w:t>
-      </w:r>
-      <w:r>
-        <w:rPr>
-          <w:b/>
-          <w:bCs/>
-        </w:rPr>
-        <w:t>per</w:t>
-      </w:r>
-      <w:r>
-        <w:t xml:space="preserve"> </w:t>
-      </w:r>
-      <w:r>
         <w:t xml:space="preserve">farli svolgere </w:t>
       </w:r>
       <w:r>
@@ -6205,7 +5996,7 @@
       <w:pPr>
         <w:pStyle w:val="Titolo2"/>
       </w:pPr>
-      <w:bookmarkStart w:id="54" w:name="_Toc100749722"/>
+      <w:bookmarkStart w:id="52" w:name="_Toc100749722"/>
       <w:r>
         <w:t>Item informativi</w:t>
       </w:r>
@@ -6213,242 +6004,251 @@
       <w:bookmarkEnd w:id="39"/>
       <w:bookmarkEnd w:id="40"/>
       <w:bookmarkEnd w:id="41"/>
+      <w:bookmarkEnd w:id="52"/>
+    </w:p>
+    <w:p>
+      <w:r>
+        <w:t>Contiene l’elenco e la specifica di tutti</w:t>
+      </w:r>
+      <w:r>
+        <w:t xml:space="preserve"> gli eventuali</w:t>
+      </w:r>
+      <w:r>
+        <w:t xml:space="preserve"> requisiti non funzionali di tipo informativo. </w:t>
+      </w:r>
+    </w:p>
+    <w:p>
+      <w:pPr>
+        <w:pStyle w:val="Titolo3"/>
+      </w:pPr>
+      <w:bookmarkStart w:id="53" w:name="_Toc357915323"/>
+      <w:bookmarkStart w:id="54" w:name="_Toc357917019"/>
+      <w:bookmarkStart w:id="55" w:name="_Toc357917150"/>
+      <w:bookmarkStart w:id="56" w:name="_Toc100749723"/>
+      <w:r>
+        <w:lastRenderedPageBreak/>
+        <w:t>IIN-1</w:t>
+      </w:r>
+      <w:bookmarkEnd w:id="53"/>
       <w:bookmarkEnd w:id="54"/>
-    </w:p>
-    <w:p>
-      <w:r>
-        <w:t>Contiene l’elenco e la specifica di tutti</w:t>
-      </w:r>
-      <w:r>
-        <w:t xml:space="preserve"> gli eventuali</w:t>
-      </w:r>
-      <w:r>
-        <w:t xml:space="preserve"> requisiti non funzionali di tipo informativo. </w:t>
-      </w:r>
-    </w:p>
-    <w:p>
-      <w:pPr>
-        <w:pStyle w:val="Titolo3"/>
-      </w:pPr>
-      <w:bookmarkStart w:id="55" w:name="_Toc357915323"/>
-      <w:bookmarkStart w:id="56" w:name="_Toc357917019"/>
-      <w:bookmarkStart w:id="57" w:name="_Toc357917150"/>
-      <w:bookmarkStart w:id="58" w:name="_Toc100749723"/>
-      <w:r>
-        <w:t>IIN-1</w:t>
-      </w:r>
       <w:bookmarkEnd w:id="55"/>
       <w:bookmarkEnd w:id="56"/>
+    </w:p>
+    <w:p>
+      <w:pPr>
+        <w:pStyle w:val="Titolo3"/>
+      </w:pPr>
+      <w:bookmarkStart w:id="57" w:name="_Toc357915324"/>
+      <w:bookmarkStart w:id="58" w:name="_Toc357917020"/>
+      <w:bookmarkStart w:id="59" w:name="_Toc357917151"/>
+      <w:bookmarkStart w:id="60" w:name="_Toc100749724"/>
+      <w:r>
+        <w:t>IIN-2</w:t>
+      </w:r>
       <w:bookmarkEnd w:id="57"/>
       <w:bookmarkEnd w:id="58"/>
-    </w:p>
-    <w:p>
-      <w:pPr>
-        <w:pStyle w:val="Titolo3"/>
-      </w:pPr>
-      <w:bookmarkStart w:id="59" w:name="_Toc357915324"/>
-      <w:bookmarkStart w:id="60" w:name="_Toc357917020"/>
-      <w:bookmarkStart w:id="61" w:name="_Toc357917151"/>
-      <w:bookmarkStart w:id="62" w:name="_Toc100749724"/>
-      <w:r>
-        <w:t>IIN-2</w:t>
-      </w:r>
       <w:bookmarkEnd w:id="59"/>
       <w:bookmarkEnd w:id="60"/>
+    </w:p>
+    <w:p>
+      <w:pPr>
+        <w:pStyle w:val="Titolo3"/>
+      </w:pPr>
+      <w:bookmarkStart w:id="61" w:name="_Toc357915325"/>
+      <w:bookmarkStart w:id="62" w:name="_Toc357917021"/>
+      <w:bookmarkStart w:id="63" w:name="_Toc357917152"/>
+      <w:bookmarkStart w:id="64" w:name="_Toc100749725"/>
+      <w:r>
+        <w:t>IIN-n</w:t>
+      </w:r>
       <w:bookmarkEnd w:id="61"/>
       <w:bookmarkEnd w:id="62"/>
-    </w:p>
-    <w:p>
-      <w:pPr>
-        <w:pStyle w:val="Titolo3"/>
-      </w:pPr>
-      <w:bookmarkStart w:id="63" w:name="_Toc357915325"/>
-      <w:bookmarkStart w:id="64" w:name="_Toc357917021"/>
-      <w:bookmarkStart w:id="65" w:name="_Toc357917152"/>
-      <w:bookmarkStart w:id="66" w:name="_Toc100749725"/>
-      <w:r>
-        <w:t>IIN-n</w:t>
-      </w:r>
       <w:bookmarkEnd w:id="63"/>
       <w:bookmarkEnd w:id="64"/>
+    </w:p>
+    <w:p>
+      <w:pPr>
+        <w:pStyle w:val="Titolo2"/>
+      </w:pPr>
+      <w:bookmarkStart w:id="65" w:name="_Toc241302312"/>
+      <w:bookmarkStart w:id="66" w:name="_Toc241403677"/>
+      <w:bookmarkStart w:id="67" w:name="_Toc357915326"/>
+      <w:bookmarkStart w:id="68" w:name="_Toc357917022"/>
+      <w:bookmarkStart w:id="69" w:name="_Toc357917153"/>
+      <w:bookmarkStart w:id="70" w:name="_Toc100749726"/>
+      <w:bookmarkEnd w:id="16"/>
+      <w:r>
+        <w:t>Item di interfaccia</w:t>
+      </w:r>
       <w:bookmarkEnd w:id="65"/>
       <w:bookmarkEnd w:id="66"/>
-    </w:p>
-    <w:p>
-      <w:pPr>
-        <w:pStyle w:val="Titolo2"/>
-      </w:pPr>
-      <w:bookmarkStart w:id="67" w:name="_Toc241302312"/>
-      <w:bookmarkStart w:id="68" w:name="_Toc241403677"/>
-      <w:bookmarkStart w:id="69" w:name="_Toc357915326"/>
-      <w:bookmarkStart w:id="70" w:name="_Toc357917022"/>
-      <w:bookmarkStart w:id="71" w:name="_Toc357917153"/>
-      <w:bookmarkStart w:id="72" w:name="_Toc100749726"/>
-      <w:bookmarkEnd w:id="16"/>
-      <w:r>
-        <w:t>Item di interfaccia</w:t>
-      </w:r>
       <w:bookmarkEnd w:id="67"/>
       <w:bookmarkEnd w:id="68"/>
       <w:bookmarkEnd w:id="69"/>
       <w:bookmarkEnd w:id="70"/>
+    </w:p>
+    <w:p>
+      <w:r>
+        <w:t>Contiene gli eventuali requisiti di interfaccia espress</w:t>
+      </w:r>
+      <w:r>
+        <w:t>i</w:t>
+      </w:r>
+      <w:r>
+        <w:t xml:space="preserve"> tramite disegn</w:t>
+      </w:r>
+      <w:r>
+        <w:t>i</w:t>
+      </w:r>
+      <w:r>
+        <w:t xml:space="preserve"> (Sketch) e </w:t>
+      </w:r>
+      <w:proofErr w:type="spellStart"/>
+      <w:r>
+        <w:t>mockup</w:t>
+      </w:r>
+      <w:proofErr w:type="spellEnd"/>
+      <w:r>
+        <w:t>.</w:t>
+      </w:r>
+    </w:p>
+    <w:p>
+      <w:pPr>
+        <w:pStyle w:val="Titolo3"/>
+      </w:pPr>
+      <w:bookmarkStart w:id="71" w:name="_Toc357915327"/>
+      <w:bookmarkStart w:id="72" w:name="_Toc357917023"/>
+      <w:bookmarkStart w:id="73" w:name="_Toc357917154"/>
+      <w:bookmarkStart w:id="74" w:name="_Toc100749727"/>
+      <w:r>
+        <w:t>IUI-1</w:t>
+      </w:r>
       <w:bookmarkEnd w:id="71"/>
       <w:bookmarkEnd w:id="72"/>
-    </w:p>
-    <w:p>
-      <w:r>
-        <w:t>Contiene gli eventuali requisiti di interfaccia espress</w:t>
-      </w:r>
-      <w:r>
-        <w:t>i</w:t>
-      </w:r>
-      <w:r>
-        <w:t xml:space="preserve"> tramite disegn</w:t>
-      </w:r>
-      <w:r>
-        <w:t>i</w:t>
-      </w:r>
-      <w:r>
-        <w:t xml:space="preserve"> (Sketch) e mockup.</w:t>
-      </w:r>
-    </w:p>
-    <w:p>
-      <w:pPr>
-        <w:pStyle w:val="Titolo3"/>
-      </w:pPr>
-      <w:bookmarkStart w:id="73" w:name="_Toc357915327"/>
-      <w:bookmarkStart w:id="74" w:name="_Toc357917023"/>
-      <w:bookmarkStart w:id="75" w:name="_Toc357917154"/>
-      <w:bookmarkStart w:id="76" w:name="_Toc100749727"/>
-      <w:r>
-        <w:t>IUI-1</w:t>
-      </w:r>
       <w:bookmarkEnd w:id="73"/>
       <w:bookmarkEnd w:id="74"/>
+    </w:p>
+    <w:p>
+      <w:pPr>
+        <w:pStyle w:val="Titolo3"/>
+      </w:pPr>
+      <w:bookmarkStart w:id="75" w:name="_Toc357915328"/>
+      <w:bookmarkStart w:id="76" w:name="_Toc357917024"/>
+      <w:bookmarkStart w:id="77" w:name="_Toc357917155"/>
+      <w:bookmarkStart w:id="78" w:name="_Toc100749728"/>
+      <w:r>
+        <w:t>IUI-2</w:t>
+      </w:r>
       <w:bookmarkEnd w:id="75"/>
       <w:bookmarkEnd w:id="76"/>
-    </w:p>
-    <w:p>
-      <w:pPr>
-        <w:pStyle w:val="Titolo3"/>
-      </w:pPr>
-      <w:bookmarkStart w:id="77" w:name="_Toc357915328"/>
-      <w:bookmarkStart w:id="78" w:name="_Toc357917024"/>
-      <w:bookmarkStart w:id="79" w:name="_Toc357917155"/>
-      <w:bookmarkStart w:id="80" w:name="_Toc100749728"/>
-      <w:r>
-        <w:t>IUI-2</w:t>
-      </w:r>
       <w:bookmarkEnd w:id="77"/>
       <w:bookmarkEnd w:id="78"/>
+    </w:p>
+    <w:p>
+      <w:pPr>
+        <w:pStyle w:val="Titolo3"/>
+      </w:pPr>
+      <w:bookmarkStart w:id="79" w:name="_Toc357915329"/>
+      <w:bookmarkStart w:id="80" w:name="_Toc357917025"/>
+      <w:bookmarkStart w:id="81" w:name="_Toc357917156"/>
+      <w:bookmarkStart w:id="82" w:name="_Toc100749729"/>
+      <w:r>
+        <w:t>IUI-n</w:t>
+      </w:r>
       <w:bookmarkEnd w:id="79"/>
       <w:bookmarkEnd w:id="80"/>
-    </w:p>
-    <w:p>
-      <w:pPr>
-        <w:pStyle w:val="Titolo3"/>
-      </w:pPr>
-      <w:bookmarkStart w:id="81" w:name="_Toc357915329"/>
-      <w:bookmarkStart w:id="82" w:name="_Toc357917025"/>
-      <w:bookmarkStart w:id="83" w:name="_Toc357917156"/>
-      <w:bookmarkStart w:id="84" w:name="_Toc100749729"/>
-      <w:r>
-        <w:t>IUI-n</w:t>
-      </w:r>
       <w:bookmarkEnd w:id="81"/>
       <w:bookmarkEnd w:id="82"/>
+    </w:p>
+    <w:p>
+      <w:pPr>
+        <w:pStyle w:val="Titolo2"/>
+      </w:pPr>
+      <w:bookmarkStart w:id="83" w:name="_Toc357915330"/>
+      <w:bookmarkStart w:id="84" w:name="_Toc357917026"/>
+      <w:bookmarkStart w:id="85" w:name="_Toc357917157"/>
+      <w:bookmarkStart w:id="86" w:name="_Toc100749730"/>
+      <w:r>
+        <w:t>Item Qualitativi</w:t>
+      </w:r>
       <w:bookmarkEnd w:id="83"/>
       <w:bookmarkEnd w:id="84"/>
-    </w:p>
-    <w:p>
-      <w:pPr>
-        <w:pStyle w:val="Titolo2"/>
-      </w:pPr>
-      <w:bookmarkStart w:id="85" w:name="_Toc357915330"/>
-      <w:bookmarkStart w:id="86" w:name="_Toc357917026"/>
-      <w:bookmarkStart w:id="87" w:name="_Toc357917157"/>
-      <w:bookmarkStart w:id="88" w:name="_Toc100749730"/>
-      <w:r>
-        <w:t>Item Qualitativi</w:t>
-      </w:r>
       <w:bookmarkEnd w:id="85"/>
       <w:bookmarkEnd w:id="86"/>
+    </w:p>
+    <w:p>
+      <w:r>
+        <w:t xml:space="preserve">Contiene l’elenco e la specifica di tutti gli eventuali requisiti non funzionali di tipo qualitativo. </w:t>
+      </w:r>
+    </w:p>
+    <w:p>
+      <w:pPr>
+        <w:pStyle w:val="Titolo3"/>
+      </w:pPr>
+      <w:bookmarkStart w:id="87" w:name="_Toc357915331"/>
+      <w:bookmarkStart w:id="88" w:name="_Toc357917027"/>
+      <w:bookmarkStart w:id="89" w:name="_Toc357917158"/>
+      <w:bookmarkStart w:id="90" w:name="_Toc100749731"/>
+      <w:r>
+        <w:t>IQ-1</w:t>
+      </w:r>
       <w:bookmarkEnd w:id="87"/>
       <w:bookmarkEnd w:id="88"/>
-    </w:p>
-    <w:p>
-      <w:r>
-        <w:t xml:space="preserve">Contiene l’elenco e la specifica di tutti gli eventuali requisiti non funzionali di tipo qualitativo. </w:t>
-      </w:r>
-    </w:p>
-    <w:p>
-      <w:pPr>
-        <w:pStyle w:val="Titolo3"/>
-      </w:pPr>
-      <w:bookmarkStart w:id="89" w:name="_Toc357915331"/>
-      <w:bookmarkStart w:id="90" w:name="_Toc357917027"/>
-      <w:bookmarkStart w:id="91" w:name="_Toc357917158"/>
-      <w:bookmarkStart w:id="92" w:name="_Toc100749731"/>
-      <w:r>
-        <w:t>IQ-1</w:t>
-      </w:r>
       <w:bookmarkEnd w:id="89"/>
       <w:bookmarkEnd w:id="90"/>
+    </w:p>
+    <w:p>
+      <w:pPr>
+        <w:pStyle w:val="Titolo3"/>
+      </w:pPr>
+      <w:bookmarkStart w:id="91" w:name="_Toc357915332"/>
+      <w:bookmarkStart w:id="92" w:name="_Toc357917028"/>
+      <w:bookmarkStart w:id="93" w:name="_Toc357917159"/>
+      <w:bookmarkStart w:id="94" w:name="_Toc100749732"/>
+      <w:r>
+        <w:t>IQ-2</w:t>
+      </w:r>
       <w:bookmarkEnd w:id="91"/>
       <w:bookmarkEnd w:id="92"/>
-    </w:p>
-    <w:p>
-      <w:pPr>
-        <w:pStyle w:val="Titolo3"/>
-      </w:pPr>
-      <w:bookmarkStart w:id="93" w:name="_Toc357915332"/>
-      <w:bookmarkStart w:id="94" w:name="_Toc357917028"/>
-      <w:bookmarkStart w:id="95" w:name="_Toc357917159"/>
-      <w:bookmarkStart w:id="96" w:name="_Toc100749732"/>
-      <w:r>
-        <w:t>IQ-2</w:t>
-      </w:r>
       <w:bookmarkEnd w:id="93"/>
       <w:bookmarkEnd w:id="94"/>
+    </w:p>
+    <w:p>
+      <w:pPr>
+        <w:pStyle w:val="Titolo3"/>
+      </w:pPr>
+      <w:bookmarkStart w:id="95" w:name="_Toc357915333"/>
+      <w:bookmarkStart w:id="96" w:name="_Toc357917029"/>
+      <w:bookmarkStart w:id="97" w:name="_Toc357917160"/>
+      <w:bookmarkStart w:id="98" w:name="_Toc100749733"/>
+      <w:r>
+        <w:t>IQ-n</w:t>
+      </w:r>
       <w:bookmarkEnd w:id="95"/>
       <w:bookmarkEnd w:id="96"/>
-    </w:p>
-    <w:p>
-      <w:pPr>
-        <w:pStyle w:val="Titolo3"/>
-      </w:pPr>
-      <w:bookmarkStart w:id="97" w:name="_Toc357915333"/>
-      <w:bookmarkStart w:id="98" w:name="_Toc357917029"/>
-      <w:bookmarkStart w:id="99" w:name="_Toc357917160"/>
-      <w:bookmarkStart w:id="100" w:name="_Toc100749733"/>
-      <w:r>
-        <w:t>IQ-n</w:t>
-      </w:r>
       <w:bookmarkEnd w:id="97"/>
       <w:bookmarkEnd w:id="98"/>
+    </w:p>
+    <w:p>
+      <w:pPr>
+        <w:pStyle w:val="Titolo2"/>
+      </w:pPr>
+      <w:bookmarkStart w:id="99" w:name="_Toc241403679"/>
+      <w:bookmarkStart w:id="100" w:name="_Toc357915334"/>
+      <w:bookmarkStart w:id="101" w:name="_Toc357917030"/>
+      <w:bookmarkStart w:id="102" w:name="_Toc357917161"/>
+      <w:bookmarkStart w:id="103" w:name="_Toc100749734"/>
+      <w:r>
+        <w:t xml:space="preserve">Altri </w:t>
+      </w:r>
       <w:bookmarkEnd w:id="99"/>
+      <w:r>
+        <w:t>Item</w:t>
+      </w:r>
       <w:bookmarkEnd w:id="100"/>
-    </w:p>
-    <w:p>
-      <w:pPr>
-        <w:pStyle w:val="Titolo2"/>
-      </w:pPr>
-      <w:bookmarkStart w:id="101" w:name="_Toc241403679"/>
-      <w:bookmarkStart w:id="102" w:name="_Toc357915334"/>
-      <w:bookmarkStart w:id="103" w:name="_Toc357917030"/>
-      <w:bookmarkStart w:id="104" w:name="_Toc357917161"/>
-      <w:bookmarkStart w:id="105" w:name="_Toc100749734"/>
-      <w:r>
-        <w:t xml:space="preserve">Altri </w:t>
-      </w:r>
       <w:bookmarkEnd w:id="101"/>
-      <w:r>
-        <w:t>Item</w:t>
-      </w:r>
       <w:bookmarkEnd w:id="102"/>
       <w:bookmarkEnd w:id="103"/>
-      <w:bookmarkEnd w:id="104"/>
-      <w:bookmarkEnd w:id="105"/>
     </w:p>
     <w:p/>
     <w:p>
@@ -6507,6 +6307,7 @@
           <w:szCs w:val="72"/>
         </w:rPr>
       </w:pPr>
+      <w:proofErr w:type="spellStart"/>
       <w:r>
         <w:rPr>
           <w:b/>
@@ -6514,7 +6315,17 @@
           <w:szCs w:val="48"/>
           <w:lang w:val="en-GB"/>
         </w:rPr>
-        <w:t>Logopedia System</w:t>
+        <w:t>Logopedia</w:t>
+      </w:r>
+      <w:proofErr w:type="spellEnd"/>
+      <w:r>
+        <w:rPr>
+          <w:b/>
+          <w:sz w:val="56"/>
+          <w:szCs w:val="48"/>
+          <w:lang w:val="en-GB"/>
+        </w:rPr>
+        <w:t xml:space="preserve"> System</w:t>
       </w:r>
     </w:p>
     <w:p>
@@ -6548,7 +6359,7 @@
           <w:rFonts w:ascii="Verdana" w:hAnsi="Verdana"/>
         </w:rPr>
       </w:pPr>
-      <w:bookmarkStart w:id="106" w:name="_Toc100749735"/>
+      <w:bookmarkStart w:id="104" w:name="_Toc100749735"/>
       <w:r>
         <w:rPr>
           <w:rFonts w:ascii="Verdana" w:hAnsi="Verdana"/>
@@ -6562,18 +6373,18 @@
         </w:rPr>
         <w:t>Report</w:t>
       </w:r>
-      <w:bookmarkEnd w:id="106"/>
+      <w:bookmarkEnd w:id="104"/>
     </w:p>
     <w:p>
       <w:pPr>
         <w:pStyle w:val="Titolo2"/>
       </w:pPr>
-      <w:bookmarkStart w:id="107" w:name="_Toc100749736"/>
-      <w:bookmarkStart w:id="108" w:name="_Toc382382140"/>
+      <w:bookmarkStart w:id="105" w:name="_Toc100749736"/>
+      <w:bookmarkStart w:id="106" w:name="_Toc382382140"/>
       <w:r>
         <w:t>Sprint Backlog</w:t>
       </w:r>
-      <w:bookmarkEnd w:id="107"/>
+      <w:bookmarkEnd w:id="105"/>
     </w:p>
     <w:p>
       <w:pPr>
@@ -6755,6 +6566,9 @@
                 <w:tab w:val="center" w:pos="1094"/>
               </w:tabs>
             </w:pPr>
+            <w:r>
+              <w:t>LO-4</w:t>
+            </w:r>
           </w:p>
         </w:tc>
         <w:tc>
@@ -6762,13 +6576,376 @@
             <w:tcW w:w="2126" w:type="dxa"/>
             <w:shd w:val="clear" w:color="auto" w:fill="auto"/>
           </w:tcPr>
-          <w:p/>
+          <w:p>
+            <w:r>
+              <w:t>Sprint 2</w:t>
+            </w:r>
+          </w:p>
         </w:tc>
         <w:tc>
           <w:tcPr>
             <w:tcW w:w="4536" w:type="dxa"/>
           </w:tcPr>
-          <w:p/>
+          <w:p>
+            <w:r>
+              <w:t>Creazione esercizi</w:t>
+            </w:r>
+          </w:p>
+        </w:tc>
+      </w:tr>
+      <w:tr>
+        <w:tc>
+          <w:tcPr>
+            <w:tcW w:w="2405" w:type="dxa"/>
+            <w:shd w:val="clear" w:color="auto" w:fill="auto"/>
+          </w:tcPr>
+          <w:p>
+            <w:pPr>
+              <w:tabs>
+                <w:tab w:val="center" w:pos="1094"/>
+              </w:tabs>
+            </w:pPr>
+            <w:r>
+              <w:t>LO-5</w:t>
+            </w:r>
+          </w:p>
+        </w:tc>
+        <w:tc>
+          <w:tcPr>
+            <w:tcW w:w="2126" w:type="dxa"/>
+            <w:shd w:val="clear" w:color="auto" w:fill="auto"/>
+          </w:tcPr>
+          <w:p>
+            <w:r>
+              <w:t>Sprint 2</w:t>
+            </w:r>
+          </w:p>
+        </w:tc>
+        <w:tc>
+          <w:tcPr>
+            <w:tcW w:w="4536" w:type="dxa"/>
+          </w:tcPr>
+          <w:p>
+            <w:r>
+              <w:t>Creazione parole</w:t>
+            </w:r>
+          </w:p>
+        </w:tc>
+      </w:tr>
+      <w:tr>
+        <w:tc>
+          <w:tcPr>
+            <w:tcW w:w="2405" w:type="dxa"/>
+            <w:shd w:val="clear" w:color="auto" w:fill="auto"/>
+          </w:tcPr>
+          <w:p>
+            <w:pPr>
+              <w:tabs>
+                <w:tab w:val="center" w:pos="1094"/>
+              </w:tabs>
+            </w:pPr>
+            <w:r>
+              <w:t>LO-6</w:t>
+            </w:r>
+          </w:p>
+        </w:tc>
+        <w:tc>
+          <w:tcPr>
+            <w:tcW w:w="2126" w:type="dxa"/>
+            <w:shd w:val="clear" w:color="auto" w:fill="auto"/>
+          </w:tcPr>
+          <w:p>
+            <w:r>
+              <w:t>Sprint 2</w:t>
+            </w:r>
+          </w:p>
+        </w:tc>
+        <w:tc>
+          <w:tcPr>
+            <w:tcW w:w="4536" w:type="dxa"/>
+          </w:tcPr>
+          <w:p>
+            <w:r>
+              <w:t>Aggiunta diagnosi paziente</w:t>
+            </w:r>
+          </w:p>
+        </w:tc>
+      </w:tr>
+      <w:tr>
+        <w:trPr>
+          <w:trHeight w:val="181"/>
+        </w:trPr>
+        <w:tc>
+          <w:tcPr>
+            <w:tcW w:w="2405" w:type="dxa"/>
+            <w:shd w:val="clear" w:color="auto" w:fill="auto"/>
+          </w:tcPr>
+          <w:p>
+            <w:pPr>
+              <w:tabs>
+                <w:tab w:val="center" w:pos="1094"/>
+              </w:tabs>
+            </w:pPr>
+            <w:r>
+              <w:t>LO-10</w:t>
+            </w:r>
+          </w:p>
+        </w:tc>
+        <w:tc>
+          <w:tcPr>
+            <w:tcW w:w="2126" w:type="dxa"/>
+            <w:shd w:val="clear" w:color="auto" w:fill="auto"/>
+          </w:tcPr>
+          <w:p>
+            <w:r>
+              <w:t>Sprint 2</w:t>
+            </w:r>
+          </w:p>
+        </w:tc>
+        <w:tc>
+          <w:tcPr>
+            <w:tcW w:w="4536" w:type="dxa"/>
+          </w:tcPr>
+          <w:p>
+            <w:r>
+              <w:t>Aggiunto test autodiagnostico</w:t>
+            </w:r>
+          </w:p>
+        </w:tc>
+      </w:tr>
+      <w:tr>
+        <w:trPr>
+          <w:trHeight w:val="181"/>
+        </w:trPr>
+        <w:tc>
+          <w:tcPr>
+            <w:tcW w:w="2405" w:type="dxa"/>
+            <w:shd w:val="clear" w:color="auto" w:fill="auto"/>
+          </w:tcPr>
+          <w:p>
+            <w:pPr>
+              <w:tabs>
+                <w:tab w:val="center" w:pos="1094"/>
+              </w:tabs>
+            </w:pPr>
+            <w:r>
+              <w:t>LO-7</w:t>
+            </w:r>
+          </w:p>
+        </w:tc>
+        <w:tc>
+          <w:tcPr>
+            <w:tcW w:w="2126" w:type="dxa"/>
+            <w:shd w:val="clear" w:color="auto" w:fill="auto"/>
+          </w:tcPr>
+          <w:p>
+            <w:r>
+              <w:t>Sprint 2</w:t>
+            </w:r>
+          </w:p>
+        </w:tc>
+        <w:tc>
+          <w:tcPr>
+            <w:tcW w:w="4536" w:type="dxa"/>
+          </w:tcPr>
+          <w:p>
+            <w:r>
+              <w:t>User story rimossa</w:t>
+            </w:r>
+          </w:p>
+        </w:tc>
+      </w:tr>
+      <w:tr>
+        <w:trPr>
+          <w:trHeight w:val="181"/>
+        </w:trPr>
+        <w:tc>
+          <w:tcPr>
+            <w:tcW w:w="2405" w:type="dxa"/>
+            <w:shd w:val="clear" w:color="auto" w:fill="auto"/>
+          </w:tcPr>
+          <w:p>
+            <w:pPr>
+              <w:tabs>
+                <w:tab w:val="center" w:pos="1094"/>
+              </w:tabs>
+            </w:pPr>
+            <w:r>
+              <w:t>CG-3</w:t>
+            </w:r>
+          </w:p>
+        </w:tc>
+        <w:tc>
+          <w:tcPr>
+            <w:tcW w:w="2126" w:type="dxa"/>
+            <w:shd w:val="clear" w:color="auto" w:fill="auto"/>
+          </w:tcPr>
+          <w:p>
+            <w:r>
+              <w:t>Sprint 2</w:t>
+            </w:r>
+          </w:p>
+        </w:tc>
+        <w:tc>
+          <w:tcPr>
+            <w:tcW w:w="4536" w:type="dxa"/>
+          </w:tcPr>
+          <w:p>
+            <w:r>
+              <w:t>User story rimossa</w:t>
+            </w:r>
+          </w:p>
+        </w:tc>
+      </w:tr>
+      <w:tr>
+        <w:trPr>
+          <w:trHeight w:val="181"/>
+        </w:trPr>
+        <w:tc>
+          <w:tcPr>
+            <w:tcW w:w="2405" w:type="dxa"/>
+            <w:shd w:val="clear" w:color="auto" w:fill="auto"/>
+          </w:tcPr>
+          <w:p>
+            <w:pPr>
+              <w:tabs>
+                <w:tab w:val="center" w:pos="1094"/>
+              </w:tabs>
+            </w:pPr>
+            <w:r>
+              <w:t>PA-1</w:t>
+            </w:r>
+          </w:p>
+        </w:tc>
+        <w:tc>
+          <w:tcPr>
+            <w:tcW w:w="2126" w:type="dxa"/>
+            <w:shd w:val="clear" w:color="auto" w:fill="auto"/>
+          </w:tcPr>
+          <w:p>
+            <w:r>
+              <w:t>Sprint 3</w:t>
+            </w:r>
+          </w:p>
+        </w:tc>
+        <w:tc>
+          <w:tcPr>
+            <w:tcW w:w="4536" w:type="dxa"/>
+          </w:tcPr>
+          <w:p>
+            <w:r>
+              <w:t xml:space="preserve">Svolgimento </w:t>
+            </w:r>
+            <w:r>
+              <w:t>sessione</w:t>
+            </w:r>
+          </w:p>
+          <w:p>
+            <w:r>
+              <w:t>(incorpora il caso d’uso rimosso “</w:t>
+            </w:r>
+            <w:proofErr w:type="spellStart"/>
+            <w:r>
+              <w:t>SvolgiEsercizio</w:t>
+            </w:r>
+            <w:proofErr w:type="spellEnd"/>
+            <w:r>
+              <w:t>”</w:t>
+            </w:r>
+            <w:r>
+              <w:t>)</w:t>
+            </w:r>
+          </w:p>
+        </w:tc>
+      </w:tr>
+      <w:tr>
+        <w:trPr>
+          <w:trHeight w:val="181"/>
+        </w:trPr>
+        <w:tc>
+          <w:tcPr>
+            <w:tcW w:w="2405" w:type="dxa"/>
+            <w:shd w:val="clear" w:color="auto" w:fill="auto"/>
+          </w:tcPr>
+          <w:p>
+            <w:pPr>
+              <w:tabs>
+                <w:tab w:val="center" w:pos="1094"/>
+              </w:tabs>
+            </w:pPr>
+            <w:r>
+              <w:t>CG-1</w:t>
+            </w:r>
+          </w:p>
+        </w:tc>
+        <w:tc>
+          <w:tcPr>
+            <w:tcW w:w="2126" w:type="dxa"/>
+            <w:shd w:val="clear" w:color="auto" w:fill="auto"/>
+          </w:tcPr>
+          <w:p>
+            <w:r>
+              <w:t>Sprint 3</w:t>
+            </w:r>
+          </w:p>
+        </w:tc>
+        <w:tc>
+          <w:tcPr>
+            <w:tcW w:w="4536" w:type="dxa"/>
+          </w:tcPr>
+          <w:p>
+            <w:r>
+              <w:t>Valutazione esercizi</w:t>
+            </w:r>
+          </w:p>
+        </w:tc>
+      </w:tr>
+      <w:tr>
+        <w:trPr>
+          <w:trHeight w:val="181"/>
+        </w:trPr>
+        <w:tc>
+          <w:tcPr>
+            <w:tcW w:w="2405" w:type="dxa"/>
+            <w:shd w:val="clear" w:color="auto" w:fill="auto"/>
+          </w:tcPr>
+          <w:p>
+            <w:pPr>
+              <w:tabs>
+                <w:tab w:val="center" w:pos="1094"/>
+              </w:tabs>
+            </w:pPr>
+            <w:r>
+              <w:t>LO-3</w:t>
+            </w:r>
+          </w:p>
+        </w:tc>
+        <w:tc>
+          <w:tcPr>
+            <w:tcW w:w="2126" w:type="dxa"/>
+            <w:shd w:val="clear" w:color="auto" w:fill="auto"/>
+          </w:tcPr>
+          <w:p>
+            <w:r>
+              <w:t>Sprint 3</w:t>
+            </w:r>
+          </w:p>
+        </w:tc>
+        <w:tc>
+          <w:tcPr>
+            <w:tcW w:w="4536" w:type="dxa"/>
+          </w:tcPr>
+          <w:p>
+            <w:r>
+              <w:t xml:space="preserve">Assegnazione </w:t>
+            </w:r>
+            <w:r>
+              <w:t>sessione</w:t>
+            </w:r>
+            <w:r>
+              <w:t xml:space="preserve"> </w:t>
+            </w:r>
+          </w:p>
         </w:tc>
       </w:tr>
     </w:tbl>
@@ -6777,35 +6954,49 @@
       <w:pPr>
         <w:pStyle w:val="Titolo2"/>
       </w:pPr>
-      <w:bookmarkStart w:id="109" w:name="_Toc100749737"/>
-      <w:bookmarkStart w:id="110" w:name="_Toc357915671"/>
-      <w:bookmarkStart w:id="111" w:name="_Toc8064815"/>
-      <w:r>
-        <w:t>Product Requirement Specification</w:t>
-      </w:r>
+      <w:bookmarkStart w:id="107" w:name="_Toc100749737"/>
+      <w:bookmarkStart w:id="108" w:name="_Toc357915671"/>
+      <w:bookmarkStart w:id="109" w:name="_Toc8064815"/>
+      <w:r>
+        <w:lastRenderedPageBreak/>
+        <w:t xml:space="preserve">Product </w:t>
+      </w:r>
+      <w:proofErr w:type="spellStart"/>
+      <w:r>
+        <w:t>Requirement</w:t>
+      </w:r>
+      <w:proofErr w:type="spellEnd"/>
+      <w:r>
+        <w:t xml:space="preserve"> </w:t>
+      </w:r>
+      <w:proofErr w:type="spellStart"/>
+      <w:r>
+        <w:t>Specification</w:t>
+      </w:r>
+      <w:bookmarkEnd w:id="107"/>
+      <w:proofErr w:type="spellEnd"/>
+      <w:r>
+        <w:t xml:space="preserve"> </w:t>
+      </w:r>
+    </w:p>
+    <w:p>
+      <w:pPr>
+        <w:pStyle w:val="Titolo3"/>
+      </w:pPr>
+      <w:bookmarkStart w:id="110" w:name="_Toc100749738"/>
+      <w:r>
+        <w:t xml:space="preserve">Diagramma dei </w:t>
+      </w:r>
+      <w:r>
+        <w:t>C</w:t>
+      </w:r>
+      <w:r>
+        <w:t>asi d’uso</w:t>
+      </w:r>
+      <w:bookmarkEnd w:id="106"/>
+      <w:bookmarkEnd w:id="108"/>
       <w:bookmarkEnd w:id="109"/>
-      <w:r>
-        <w:t xml:space="preserve"> </w:t>
-      </w:r>
-    </w:p>
-    <w:p>
-      <w:pPr>
-        <w:pStyle w:val="Titolo3"/>
-      </w:pPr>
-      <w:bookmarkStart w:id="112" w:name="_Toc100749738"/>
-      <w:r>
-        <w:t xml:space="preserve">Diagramma dei </w:t>
-      </w:r>
-      <w:r>
-        <w:t>C</w:t>
-      </w:r>
-      <w:r>
-        <w:t>asi d’uso</w:t>
-      </w:r>
-      <w:bookmarkEnd w:id="108"/>
       <w:bookmarkEnd w:id="110"/>
-      <w:bookmarkEnd w:id="111"/>
-      <w:bookmarkEnd w:id="112"/>
     </w:p>
     <w:p>
       <w:r>
@@ -6866,13 +7057,13 @@
       <w:pPr>
         <w:pStyle w:val="Titolo3"/>
       </w:pPr>
-      <w:bookmarkStart w:id="113" w:name="_Toc8064816"/>
-      <w:bookmarkStart w:id="114" w:name="_Toc100749739"/>
+      <w:bookmarkStart w:id="111" w:name="_Toc8064816"/>
+      <w:bookmarkStart w:id="112" w:name="_Toc100749739"/>
       <w:r>
         <w:t>Scenari</w:t>
       </w:r>
-      <w:bookmarkEnd w:id="113"/>
-      <w:bookmarkEnd w:id="114"/>
+      <w:bookmarkEnd w:id="111"/>
+      <w:bookmarkEnd w:id="112"/>
     </w:p>
     <w:p>
       <w:pPr>
@@ -6934,12 +7125,14 @@
                 <w:rFonts w:ascii="Lucida Sans" w:hAnsi="Lucida Sans"/>
               </w:rPr>
             </w:pPr>
+            <w:proofErr w:type="spellStart"/>
             <w:r>
               <w:rPr>
                 <w:rFonts w:ascii="Lucida Sans" w:hAnsi="Lucida Sans"/>
               </w:rPr>
               <w:t>CreaProfiloPaziente</w:t>
             </w:r>
+            <w:proofErr w:type="spellEnd"/>
           </w:p>
         </w:tc>
       </w:tr>
@@ -6996,7 +7189,6 @@
               <w:rPr>
                 <w:rFonts w:ascii="Lucida Sans" w:hAnsi="Lucida Sans"/>
               </w:rPr>
-              <w:lastRenderedPageBreak/>
               <w:t>Descrizione</w:t>
             </w:r>
           </w:p>
@@ -7219,6 +7411,7 @@
               </w:rPr>
               <w:t xml:space="preserve">Punto d’estensione: </w:t>
             </w:r>
+            <w:proofErr w:type="spellStart"/>
             <w:r>
               <w:rPr>
                 <w:rFonts w:ascii="Lucida Sans" w:hAnsi="Lucida Sans"/>
@@ -7231,6 +7424,7 @@
               </w:rPr>
               <w:t>Inesistente</w:t>
             </w:r>
+            <w:proofErr w:type="spellEnd"/>
             <w:r>
               <w:rPr>
                 <w:rFonts w:ascii="Lucida Sans" w:hAnsi="Lucida Sans"/>
@@ -7291,6 +7485,7 @@
               <w:rPr>
                 <w:rFonts w:ascii="Lucida Sans" w:hAnsi="Lucida Sans"/>
               </w:rPr>
+              <w:lastRenderedPageBreak/>
               <w:t>Post-condizioni</w:t>
             </w:r>
           </w:p>
@@ -7368,7 +7563,21 @@
               <w:rPr>
                 <w:rFonts w:ascii="Lucida Sans" w:hAnsi="Lucida Sans"/>
               </w:rPr>
-              <w:t xml:space="preserve">Il Logopedista accede al caso d’uso CreaProfiloCaregiver (ID:2) </w:t>
+              <w:t xml:space="preserve">Il Logopedista accede al caso d’uso </w:t>
+            </w:r>
+            <w:proofErr w:type="spellStart"/>
+            <w:r>
+              <w:rPr>
+                <w:rFonts w:ascii="Lucida Sans" w:hAnsi="Lucida Sans"/>
+              </w:rPr>
+              <w:t>CreaProfiloCaregiver</w:t>
+            </w:r>
+            <w:proofErr w:type="spellEnd"/>
+            <w:r>
+              <w:rPr>
+                <w:rFonts w:ascii="Lucida Sans" w:hAnsi="Lucida Sans"/>
+              </w:rPr>
+              <w:t xml:space="preserve"> (ID:2) </w:t>
             </w:r>
           </w:p>
         </w:tc>
@@ -7434,12 +7643,14 @@
                 <w:rFonts w:ascii="Lucida Sans" w:hAnsi="Lucida Sans"/>
               </w:rPr>
             </w:pPr>
+            <w:proofErr w:type="spellStart"/>
             <w:r>
               <w:rPr>
                 <w:rFonts w:ascii="Lucida Sans" w:hAnsi="Lucida Sans"/>
               </w:rPr>
               <w:t>CreaProfiloCaregiver</w:t>
             </w:r>
+            <w:proofErr w:type="spellEnd"/>
           </w:p>
         </w:tc>
       </w:tr>
@@ -7855,6 +8066,7 @@
                 <w:rFonts w:ascii="Lucida Sans" w:hAnsi="Lucida Sans"/>
               </w:rPr>
             </w:pPr>
+            <w:proofErr w:type="spellStart"/>
             <w:r>
               <w:rPr>
                 <w:rFonts w:ascii="Lucida Sans" w:hAnsi="Lucida Sans"/>
@@ -7867,6 +8079,7 @@
               </w:rPr>
               <w:t>io</w:t>
             </w:r>
+            <w:proofErr w:type="spellEnd"/>
           </w:p>
         </w:tc>
       </w:tr>
@@ -7923,7 +8136,6 @@
               <w:rPr>
                 <w:rFonts w:ascii="Lucida Sans" w:hAnsi="Lucida Sans"/>
               </w:rPr>
-              <w:lastRenderedPageBreak/>
               <w:t>Descrizione</w:t>
             </w:r>
           </w:p>
@@ -8160,8 +8372,16 @@
               <w:rPr>
                 <w:rFonts w:ascii="Lucida Sans" w:hAnsi="Lucida Sans"/>
               </w:rPr>
-              <w:t>Punto di estensione: ParolaNonPresente</w:t>
-            </w:r>
+              <w:t xml:space="preserve">Punto di estensione: </w:t>
+            </w:r>
+            <w:proofErr w:type="spellStart"/>
+            <w:r>
+              <w:rPr>
+                <w:rFonts w:ascii="Lucida Sans" w:hAnsi="Lucida Sans"/>
+              </w:rPr>
+              <w:t>ParolaNonPresente</w:t>
+            </w:r>
+            <w:proofErr w:type="spellEnd"/>
           </w:p>
           <w:p>
             <w:pPr>
@@ -8227,6 +8447,7 @@
               <w:rPr>
                 <w:rFonts w:ascii="Lucida Sans" w:hAnsi="Lucida Sans"/>
               </w:rPr>
+              <w:lastRenderedPageBreak/>
               <w:t xml:space="preserve">Il sistema </w:t>
             </w:r>
             <w:r>
@@ -8272,6 +8493,7 @@
               <w:rPr>
                 <w:rFonts w:ascii="Lucida Sans" w:hAnsi="Lucida Sans"/>
               </w:rPr>
+              <w:lastRenderedPageBreak/>
               <w:t>Post-condizioni</w:t>
             </w:r>
           </w:p>
@@ -8390,12 +8612,14 @@
                 <w:bCs w:val="0"/>
               </w:rPr>
             </w:pPr>
+            <w:proofErr w:type="spellStart"/>
             <w:r>
               <w:rPr>
                 <w:rFonts w:ascii="Lucida Sans" w:hAnsi="Lucida Sans"/>
               </w:rPr>
               <w:t>AggiungiParola</w:t>
             </w:r>
+            <w:proofErr w:type="spellEnd"/>
           </w:p>
         </w:tc>
       </w:tr>
@@ -8781,7 +9005,6 @@
               <w:rPr>
                 <w:rFonts w:ascii="Lucida Sans" w:hAnsi="Lucida Sans"/>
               </w:rPr>
-              <w:lastRenderedPageBreak/>
               <w:t>Sequenza alternativa degli eventi</w:t>
             </w:r>
           </w:p>
@@ -8860,12 +9083,14 @@
                 <w:rFonts w:ascii="Lucida Sans" w:hAnsi="Lucida Sans"/>
               </w:rPr>
             </w:pPr>
+            <w:proofErr w:type="spellStart"/>
             <w:r>
               <w:rPr>
                 <w:rFonts w:ascii="Lucida Sans" w:hAnsi="Lucida Sans"/>
               </w:rPr>
               <w:t>CreaSessione</w:t>
             </w:r>
+            <w:proofErr w:type="spellEnd"/>
           </w:p>
         </w:tc>
       </w:tr>
@@ -9181,6 +9406,7 @@
               <w:rPr>
                 <w:rFonts w:ascii="Lucida Sans" w:hAnsi="Lucida Sans"/>
               </w:rPr>
+              <w:lastRenderedPageBreak/>
               <w:t>Il Logopedista seleziona gli esercizi desiderati</w:t>
             </w:r>
           </w:p>
@@ -9194,13 +9420,29 @@
               <w:rPr>
                 <w:rFonts w:ascii="Lucida Sans" w:hAnsi="Lucida Sans"/>
               </w:rPr>
-              <w:t>Punto di estensione: CreaEsercizio</w:t>
-            </w:r>
-            <w:r>
-              <w:rPr>
-                <w:rFonts w:ascii="Lucida Sans" w:hAnsi="Lucida Sans"/>
-              </w:rPr>
-              <w:t>(ID:3)</w:t>
+              <w:t xml:space="preserve">Punto di estensione: </w:t>
+            </w:r>
+            <w:proofErr w:type="spellStart"/>
+            <w:proofErr w:type="gramStart"/>
+            <w:r>
+              <w:rPr>
+                <w:rFonts w:ascii="Lucida Sans" w:hAnsi="Lucida Sans"/>
+              </w:rPr>
+              <w:t>CreaEsercizio</w:t>
+            </w:r>
+            <w:proofErr w:type="spellEnd"/>
+            <w:r>
+              <w:rPr>
+                <w:rFonts w:ascii="Lucida Sans" w:hAnsi="Lucida Sans"/>
+              </w:rPr>
+              <w:t>(</w:t>
+            </w:r>
+            <w:proofErr w:type="gramEnd"/>
+            <w:r>
+              <w:rPr>
+                <w:rFonts w:ascii="Lucida Sans" w:hAnsi="Lucida Sans"/>
+              </w:rPr>
+              <w:t>ID:3)</w:t>
             </w:r>
           </w:p>
           <w:p>
@@ -9262,6 +9504,7 @@
               <w:rPr>
                 <w:rFonts w:ascii="Lucida Sans" w:hAnsi="Lucida Sans"/>
               </w:rPr>
+              <w:lastRenderedPageBreak/>
               <w:t>Post-condizioni</w:t>
             </w:r>
           </w:p>
@@ -9378,12 +9621,14 @@
                 <w:rFonts w:ascii="Lucida Sans" w:hAnsi="Lucida Sans"/>
               </w:rPr>
             </w:pPr>
+            <w:proofErr w:type="spellStart"/>
             <w:r>
               <w:rPr>
                 <w:rFonts w:ascii="Lucida Sans" w:hAnsi="Lucida Sans"/>
               </w:rPr>
               <w:t>SceltaPaziente</w:t>
             </w:r>
+            <w:proofErr w:type="spellEnd"/>
           </w:p>
         </w:tc>
       </w:tr>
@@ -9639,7 +9884,6 @@
               <w:rPr>
                 <w:rFonts w:ascii="Lucida Sans" w:hAnsi="Lucida Sans"/>
               </w:rPr>
-              <w:lastRenderedPageBreak/>
               <w:t>Il Logopedista</w:t>
             </w:r>
             <w:r>
@@ -9679,12 +9923,14 @@
               </w:rPr>
               <w:t xml:space="preserve">Punto di estensione: </w:t>
             </w:r>
+            <w:proofErr w:type="spellStart"/>
             <w:r>
               <w:rPr>
                 <w:rFonts w:ascii="Lucida Sans" w:hAnsi="Lucida Sans"/>
               </w:rPr>
               <w:t>AssegnaSessione</w:t>
             </w:r>
+            <w:proofErr w:type="spellEnd"/>
             <w:r>
               <w:rPr>
                 <w:rFonts w:ascii="Lucida Sans" w:hAnsi="Lucida Sans"/>
@@ -9708,8 +9954,16 @@
               <w:rPr>
                 <w:rFonts w:ascii="Lucida Sans" w:hAnsi="Lucida Sans"/>
               </w:rPr>
-              <w:t>Punto di estensione: VisualizzaProgressi</w:t>
-            </w:r>
+              <w:t xml:space="preserve">Punto di estensione: </w:t>
+            </w:r>
+            <w:proofErr w:type="spellStart"/>
+            <w:r>
+              <w:rPr>
+                <w:rFonts w:ascii="Lucida Sans" w:hAnsi="Lucida Sans"/>
+              </w:rPr>
+              <w:t>VisualizzaProgressi</w:t>
+            </w:r>
+            <w:proofErr w:type="spellEnd"/>
             <w:r>
               <w:rPr>
                 <w:rFonts w:ascii="Lucida Sans" w:hAnsi="Lucida Sans"/>
@@ -9747,7 +10001,6 @@
               <w:rPr>
                 <w:rFonts w:ascii="Lucida Sans" w:hAnsi="Lucida Sans"/>
               </w:rPr>
-              <w:lastRenderedPageBreak/>
               <w:t>Post-condizioni</w:t>
             </w:r>
           </w:p>
@@ -9858,12 +10111,14 @@
                 <w:rFonts w:ascii="Lucida Sans" w:hAnsi="Lucida Sans"/>
               </w:rPr>
             </w:pPr>
+            <w:proofErr w:type="spellStart"/>
             <w:r>
               <w:rPr>
                 <w:rFonts w:ascii="Lucida Sans" w:hAnsi="Lucida Sans"/>
               </w:rPr>
               <w:t>AssegnaSessione</w:t>
             </w:r>
+            <w:proofErr w:type="spellEnd"/>
           </w:p>
         </w:tc>
       </w:tr>
@@ -9964,6 +10219,7 @@
               <w:rPr>
                 <w:rFonts w:ascii="Lucida Sans" w:hAnsi="Lucida Sans"/>
               </w:rPr>
+              <w:lastRenderedPageBreak/>
               <w:t>Attori primari</w:t>
             </w:r>
           </w:p>
@@ -10326,7 +10582,6 @@
               <w:rPr>
                 <w:rFonts w:ascii="Lucida Sans" w:hAnsi="Lucida Sans"/>
               </w:rPr>
-              <w:lastRenderedPageBreak/>
               <w:t>Nome</w:t>
             </w:r>
             <w:r>
@@ -10348,12 +10603,14 @@
                 <w:rFonts w:ascii="Lucida Sans" w:hAnsi="Lucida Sans"/>
               </w:rPr>
             </w:pPr>
+            <w:proofErr w:type="spellStart"/>
             <w:r>
               <w:rPr>
                 <w:rFonts w:ascii="Lucida Sans" w:hAnsi="Lucida Sans"/>
               </w:rPr>
               <w:t>VisualizzaProgressi</w:t>
             </w:r>
+            <w:proofErr w:type="spellEnd"/>
           </w:p>
         </w:tc>
       </w:tr>
@@ -10740,12 +10997,14 @@
                 <w:rFonts w:ascii="Lucida Sans" w:hAnsi="Lucida Sans"/>
               </w:rPr>
             </w:pPr>
+            <w:proofErr w:type="spellStart"/>
             <w:r>
               <w:rPr>
                 <w:rFonts w:ascii="Lucida Sans" w:hAnsi="Lucida Sans"/>
               </w:rPr>
               <w:t>ModificaAccountCaregiver</w:t>
             </w:r>
+            <w:proofErr w:type="spellEnd"/>
           </w:p>
         </w:tc>
       </w:tr>
@@ -11089,11 +11348,19 @@
                 <w:rFonts w:ascii="Lucida Sans" w:hAnsi="Lucida Sans"/>
               </w:rPr>
             </w:pPr>
-            <w:r>
-              <w:rPr>
-                <w:rFonts w:ascii="Lucida Sans" w:hAnsi="Lucida Sans"/>
-              </w:rPr>
-              <w:t>Il dati del campo selezionato dal Caregiver sono stati aggiornati con i nuovi appena inseriti</w:t>
+            <w:proofErr w:type="gramStart"/>
+            <w:r>
+              <w:rPr>
+                <w:rFonts w:ascii="Lucida Sans" w:hAnsi="Lucida Sans"/>
+              </w:rPr>
+              <w:t>Il dati</w:t>
+            </w:r>
+            <w:proofErr w:type="gramEnd"/>
+            <w:r>
+              <w:rPr>
+                <w:rFonts w:ascii="Lucida Sans" w:hAnsi="Lucida Sans"/>
+              </w:rPr>
+              <w:t xml:space="preserve"> del campo selezionato dal Caregiver sono stati aggiornati con i nuovi appena inseriti</w:t>
             </w:r>
           </w:p>
         </w:tc>
@@ -11191,12 +11458,14 @@
                 <w:rFonts w:ascii="Lucida Sans" w:hAnsi="Lucida Sans"/>
               </w:rPr>
             </w:pPr>
+            <w:proofErr w:type="spellStart"/>
             <w:r>
               <w:rPr>
                 <w:rFonts w:ascii="Lucida Sans" w:hAnsi="Lucida Sans"/>
               </w:rPr>
               <w:t>SceltaProfilo</w:t>
             </w:r>
+            <w:proofErr w:type="spellEnd"/>
           </w:p>
         </w:tc>
       </w:tr>
@@ -11464,7 +11733,21 @@
               <w:rPr>
                 <w:rFonts w:ascii="Lucida Sans" w:hAnsi="Lucida Sans"/>
               </w:rPr>
-              <w:t>effettua il log in nel sistema</w:t>
+              <w:t xml:space="preserve">effettua il log </w:t>
+            </w:r>
+            <w:proofErr w:type="gramStart"/>
+            <w:r>
+              <w:rPr>
+                <w:rFonts w:ascii="Lucida Sans" w:hAnsi="Lucida Sans"/>
+              </w:rPr>
+              <w:t>in nel</w:t>
+            </w:r>
+            <w:proofErr w:type="gramEnd"/>
+            <w:r>
+              <w:rPr>
+                <w:rFonts w:ascii="Lucida Sans" w:hAnsi="Lucida Sans"/>
+              </w:rPr>
+              <w:t xml:space="preserve"> sistema</w:t>
             </w:r>
           </w:p>
           <w:p>
@@ -11533,6 +11816,7 @@
               <w:rPr>
                 <w:rFonts w:ascii="Lucida Sans" w:hAnsi="Lucida Sans"/>
               </w:rPr>
+              <w:lastRenderedPageBreak/>
               <w:t>Punto di estensione: Svolgi Sessione</w:t>
             </w:r>
           </w:p>
@@ -11608,6 +11892,7 @@
           </w:tcPr>
           <w:p>
             <w:r>
+              <w:lastRenderedPageBreak/>
               <w:t>Post-condizioni</w:t>
             </w:r>
           </w:p>
@@ -11679,9 +11964,11 @@
             <w:shd w:val="clear" w:color="auto" w:fill="31849B" w:themeFill="accent5" w:themeFillShade="BF"/>
           </w:tcPr>
           <w:p>
+            <w:proofErr w:type="spellStart"/>
             <w:r>
               <w:t>ModificaAccountPaziente</w:t>
             </w:r>
+            <w:proofErr w:type="spellEnd"/>
           </w:p>
         </w:tc>
       </w:tr>
@@ -11802,8 +12089,16 @@
               <w:rPr>
                 <w:rFonts w:ascii="Lucida Sans" w:hAnsi="Lucida Sans"/>
               </w:rPr>
-              <w:t>Il caregiver ha selezionato un paziente nel caso d’uso “SceltaProfilo</w:t>
-            </w:r>
+              <w:t>Il caregiver ha selezionato un paziente nel caso d’uso “</w:t>
+            </w:r>
+            <w:proofErr w:type="spellStart"/>
+            <w:r>
+              <w:rPr>
+                <w:rFonts w:ascii="Lucida Sans" w:hAnsi="Lucida Sans"/>
+              </w:rPr>
+              <w:t>SceltaProfilo</w:t>
+            </w:r>
+            <w:proofErr w:type="spellEnd"/>
             <w:r>
               <w:rPr>
                 <w:rFonts w:ascii="Lucida Sans" w:hAnsi="Lucida Sans"/>
@@ -11814,14 +12109,7 @@
               <w:rPr>
                 <w:rFonts w:ascii="Lucida Sans" w:hAnsi="Lucida Sans"/>
               </w:rPr>
-              <w:t xml:space="preserve"> (ID: 10), e </w:t>
-            </w:r>
-            <w:r>
-              <w:rPr>
-                <w:rFonts w:ascii="Lucida Sans" w:hAnsi="Lucida Sans"/>
-              </w:rPr>
-              <w:lastRenderedPageBreak/>
-              <w:t>successiva</w:t>
+              <w:t xml:space="preserve"> (ID: 10), e successiva</w:t>
             </w:r>
             <w:r>
               <w:rPr>
@@ -11859,7 +12147,6 @@
               <w:rPr>
                 <w:rFonts w:ascii="Lucida Sans" w:hAnsi="Lucida Sans"/>
               </w:rPr>
-              <w:lastRenderedPageBreak/>
               <w:t>Sequenza principale degli eventi</w:t>
             </w:r>
           </w:p>
@@ -11976,8 +12263,13 @@
             <w:tcW w:w="0" w:type="auto"/>
           </w:tcPr>
           <w:p>
-            <w:r>
-              <w:t>Il dati del campo selezionato dal Caregiver sono stati aggiornati con i nuovi appena inseriti</w:t>
+            <w:proofErr w:type="gramStart"/>
+            <w:r>
+              <w:t>Il dati</w:t>
+            </w:r>
+            <w:proofErr w:type="gramEnd"/>
+            <w:r>
+              <w:t xml:space="preserve"> del campo selezionato dal Caregiver sono stati aggiornati con i nuovi appena inseriti</w:t>
             </w:r>
           </w:p>
         </w:tc>
@@ -12010,8 +12302,8 @@
         <w:tblLook w:val="0620" w:firstRow="1" w:lastRow="0" w:firstColumn="0" w:lastColumn="0" w:noHBand="1" w:noVBand="1"/>
       </w:tblPr>
       <w:tblGrid>
-        <w:gridCol w:w="3746"/>
-        <w:gridCol w:w="5270"/>
+        <w:gridCol w:w="3787"/>
+        <w:gridCol w:w="5229"/>
       </w:tblGrid>
       <w:tr>
         <w:trPr>
@@ -12029,6 +12321,7 @@
               </w:tabs>
             </w:pPr>
             <w:r>
+              <w:lastRenderedPageBreak/>
               <w:t>Nome</w:t>
             </w:r>
             <w:r>
@@ -12042,9 +12335,11 @@
             <w:shd w:val="clear" w:color="auto" w:fill="31849B" w:themeFill="accent5" w:themeFillShade="BF"/>
           </w:tcPr>
           <w:p>
+            <w:proofErr w:type="spellStart"/>
             <w:r>
               <w:t>SvolgiSessione</w:t>
             </w:r>
+            <w:proofErr w:type="spellEnd"/>
           </w:p>
         </w:tc>
       </w:tr>
@@ -12208,50 +12503,11 @@
           <w:p>
             <w:pPr>
               <w:pStyle w:val="Paragrafoelenco"/>
-              <w:numPr>
-                <w:ilvl w:val="1"/>
-                <w:numId w:val="43"/>
-              </w:numPr>
-              <w:rPr>
-                <w:rFonts w:ascii="Lucida Sans" w:hAnsi="Lucida Sans"/>
-              </w:rPr>
-            </w:pPr>
-            <w:r>
-              <w:rPr>
-                <w:rFonts w:ascii="Lucida Sans" w:hAnsi="Lucida Sans"/>
-              </w:rPr>
-              <w:t>Include (</w:t>
-            </w:r>
-            <w:r>
-              <w:rPr>
-                <w:rFonts w:ascii="Lucida Sans" w:hAnsi="Lucida Sans"/>
-              </w:rPr>
-              <w:t>SvolgiEsercizio</w:t>
-            </w:r>
-            <w:r>
-              <w:rPr>
-                <w:rFonts w:ascii="Lucida Sans" w:hAnsi="Lucida Sans"/>
-              </w:rPr>
-              <w:t>)</w:t>
-            </w:r>
-          </w:p>
-          <w:p>
-            <w:pPr>
-              <w:pStyle w:val="Paragrafoelenco"/>
-              <w:numPr>
-                <w:ilvl w:val="0"/>
-                <w:numId w:val="43"/>
-              </w:numPr>
-              <w:rPr>
-                <w:rFonts w:ascii="Lucida Sans" w:hAnsi="Lucida Sans"/>
-              </w:rPr>
-            </w:pPr>
-            <w:r>
-              <w:rPr>
-                <w:rFonts w:ascii="Lucida Sans" w:hAnsi="Lucida Sans"/>
-              </w:rPr>
-              <w:t>Il caregiver convalida gli esercizi svolti</w:t>
-            </w:r>
+              <w:ind w:left="1080"/>
+              <w:rPr>
+                <w:rFonts w:ascii="Lucida Sans" w:hAnsi="Lucida Sans"/>
+              </w:rPr>
+            </w:pPr>
           </w:p>
         </w:tc>
       </w:tr>
@@ -12307,8 +12563,8 @@
         <w:tblLook w:val="0620" w:firstRow="1" w:lastRow="0" w:firstColumn="0" w:lastColumn="0" w:noHBand="1" w:noVBand="1"/>
       </w:tblPr>
       <w:tblGrid>
-        <w:gridCol w:w="3840"/>
-        <w:gridCol w:w="5176"/>
+        <w:gridCol w:w="3618"/>
+        <w:gridCol w:w="5398"/>
       </w:tblGrid>
       <w:tr>
         <w:trPr>
@@ -12326,7 +12582,6 @@
               </w:tabs>
             </w:pPr>
             <w:r>
-              <w:lastRenderedPageBreak/>
               <w:t>Nome</w:t>
             </w:r>
             <w:r>
@@ -12340,9 +12595,11 @@
             <w:shd w:val="clear" w:color="auto" w:fill="31849B" w:themeFill="accent5" w:themeFillShade="BF"/>
           </w:tcPr>
           <w:p>
-            <w:r>
-              <w:t>SvolgiEsercizio</w:t>
-            </w:r>
+            <w:proofErr w:type="spellStart"/>
+            <w:r>
+              <w:t>ScaricaQuestionario</w:t>
+            </w:r>
+            <w:proofErr w:type="spellEnd"/>
           </w:p>
         </w:tc>
       </w:tr>
@@ -12363,7 +12620,7 @@
           </w:tcPr>
           <w:p>
             <w:r>
-              <w:t>13</w:t>
+              <w:t>14</w:t>
             </w:r>
           </w:p>
         </w:tc>
@@ -12385,7 +12642,16 @@
           </w:tcPr>
           <w:p>
             <w:r>
-              <w:t>Il paziente svolge una tipologia di esercizio</w:t>
+              <w:t>Il caregiver</w:t>
+            </w:r>
+            <w:r>
+              <w:t xml:space="preserve"> scarica </w:t>
+            </w:r>
+            <w:r>
+              <w:t>il</w:t>
+            </w:r>
+            <w:r>
+              <w:t xml:space="preserve"> test per la valutazione del linguaggio</w:t>
             </w:r>
           </w:p>
         </w:tc>
@@ -12407,7 +12673,7 @@
           </w:tcPr>
           <w:p>
             <w:r>
-              <w:t>Paziente</w:t>
+              <w:t>Caregiver</w:t>
             </w:r>
           </w:p>
         </w:tc>
@@ -12427,11 +12693,7 @@
           <w:tcPr>
             <w:tcW w:w="0" w:type="auto"/>
           </w:tcPr>
-          <w:p>
-            <w:r>
-              <w:t>Caregiver</w:t>
-            </w:r>
-          </w:p>
+          <w:p/>
         </w:tc>
       </w:tr>
       <w:tr>
@@ -12469,13 +12731,50 @@
           </w:tcPr>
           <w:p>
             <w:r>
-              <w:t>1.</w:t>
-            </w:r>
-            <w:r>
-              <w:tab/>
-            </w:r>
-            <w:r>
-              <w:t>Il paziente svolge l’esercizio fino al suo completamento</w:t>
+              <w:t xml:space="preserve">1. </w:t>
+            </w:r>
+            <w:r>
+              <w:rPr>
+                <w:rFonts w:ascii="Lucida Sans" w:hAnsi="Lucida Sans"/>
+              </w:rPr>
+              <w:t xml:space="preserve">Il caso d’uso inizia quando </w:t>
+            </w:r>
+            <w:r>
+              <w:t>i</w:t>
+            </w:r>
+            <w:r>
+              <w:t>l caregiver</w:t>
+            </w:r>
+            <w:r>
+              <w:t xml:space="preserve"> preme il rispettivo link nella pagina principale</w:t>
+            </w:r>
+          </w:p>
+          <w:p>
+            <w:r>
+              <w:t xml:space="preserve">2. </w:t>
+            </w:r>
+            <w:r>
+              <w:t xml:space="preserve">il caregiver </w:t>
+            </w:r>
+            <w:r>
+              <w:t>seleziona</w:t>
+            </w:r>
+            <w:r>
+              <w:t xml:space="preserve"> </w:t>
+            </w:r>
+            <w:r>
+              <w:t>il tasto</w:t>
+            </w:r>
+            <w:r>
+              <w:t xml:space="preserve"> di download</w:t>
+            </w:r>
+            <w:r>
+              <w:t xml:space="preserve"> del test</w:t>
+            </w:r>
+          </w:p>
+          <w:p>
+            <w:r>
+              <w:t>3.il sistema avvia il download del test</w:t>
             </w:r>
           </w:p>
         </w:tc>
@@ -12487,6 +12786,7 @@
           </w:tcPr>
           <w:p>
             <w:r>
+              <w:lastRenderedPageBreak/>
               <w:t>Post-condizioni</w:t>
             </w:r>
           </w:p>
@@ -12495,7 +12795,16 @@
           <w:tcPr>
             <w:tcW w:w="0" w:type="auto"/>
           </w:tcPr>
-          <w:p/>
+          <w:p>
+            <w:r>
+              <w:t xml:space="preserve">Il documento del test per la valutazione del linguaggio è stato scaricato localmente sul dispositivo in uso </w:t>
+            </w:r>
+            <w:proofErr w:type="gramStart"/>
+            <w:r>
+              <w:t>dal  caregiver</w:t>
+            </w:r>
+            <w:proofErr w:type="gramEnd"/>
+          </w:p>
         </w:tc>
       </w:tr>
       <w:tr>
@@ -12519,43 +12828,41 @@
     </w:tbl>
     <w:p/>
     <w:p/>
-    <w:p/>
     <w:p>
       <w:pPr>
         <w:pStyle w:val="Titolo3"/>
       </w:pPr>
-      <w:bookmarkStart w:id="115" w:name="_Toc357915676"/>
-      <w:bookmarkStart w:id="116" w:name="_Toc8064819"/>
-      <w:bookmarkStart w:id="117" w:name="_Toc100749740"/>
-      <w:r>
-        <w:lastRenderedPageBreak/>
+      <w:bookmarkStart w:id="113" w:name="_Toc357915676"/>
+      <w:bookmarkStart w:id="114" w:name="_Toc8064819"/>
+      <w:bookmarkStart w:id="115" w:name="_Toc100749740"/>
+      <w:r>
         <w:t>Altro</w:t>
       </w:r>
+      <w:bookmarkEnd w:id="113"/>
+      <w:bookmarkEnd w:id="114"/>
       <w:bookmarkEnd w:id="115"/>
+    </w:p>
+    <w:p>
+      <w:pPr>
+        <w:pStyle w:val="Titolo2"/>
+      </w:pPr>
+      <w:bookmarkStart w:id="116" w:name="_Toc100749741"/>
+      <w:bookmarkStart w:id="117" w:name="_Toc357915678"/>
+      <w:bookmarkStart w:id="118" w:name="_Toc8064821"/>
+      <w:r>
+        <w:t>System Architecture</w:t>
+      </w:r>
       <w:bookmarkEnd w:id="116"/>
-      <w:bookmarkEnd w:id="117"/>
-    </w:p>
-    <w:p>
-      <w:pPr>
-        <w:pStyle w:val="Titolo2"/>
-      </w:pPr>
-      <w:bookmarkStart w:id="118" w:name="_Toc100749741"/>
-      <w:bookmarkStart w:id="119" w:name="_Toc357915678"/>
-      <w:bookmarkStart w:id="120" w:name="_Toc8064821"/>
-      <w:r>
-        <w:t>System Architecture</w:t>
-      </w:r>
-      <w:bookmarkEnd w:id="118"/>
     </w:p>
     <w:p>
       <w:pPr>
         <w:pStyle w:val="Titolo3"/>
       </w:pPr>
-      <w:bookmarkStart w:id="121" w:name="_Toc100749742"/>
+      <w:bookmarkStart w:id="119" w:name="_Toc100749742"/>
       <w:r>
         <w:t>Diagramma delle Componenti</w:t>
       </w:r>
-      <w:bookmarkEnd w:id="121"/>
+      <w:bookmarkEnd w:id="119"/>
     </w:p>
     <w:p>
       <w:r>
@@ -12563,10 +12870,10 @@
           <w:noProof/>
         </w:rPr>
         <w:drawing>
-          <wp:inline distT="0" distB="0" distL="0" distR="0" wp14:anchorId="38E8638E" wp14:editId="35B99425">
-            <wp:extent cx="4476750" cy="3596164"/>
-            <wp:effectExtent l="0" t="0" r="0" b="4445"/>
-            <wp:docPr id="5" name="Immagine 5"/>
+          <wp:inline distT="0" distB="0" distL="0" distR="0" wp14:anchorId="49422288" wp14:editId="28E60B39">
+            <wp:extent cx="5731510" cy="5013325"/>
+            <wp:effectExtent l="0" t="0" r="0" b="0"/>
+            <wp:docPr id="10" name="Immagine 10"/>
             <wp:cNvGraphicFramePr>
               <a:graphicFrameLocks xmlns:a="http://schemas.openxmlformats.org/drawingml/2006/main" noChangeAspect="1"/>
             </wp:cNvGraphicFramePr>
@@ -12574,7 +12881,7 @@
               <a:graphicData uri="http://schemas.openxmlformats.org/drawingml/2006/picture">
                 <pic:pic xmlns:pic="http://schemas.openxmlformats.org/drawingml/2006/picture">
                   <pic:nvPicPr>
-                    <pic:cNvPr id="0" name="Picture 6"/>
+                    <pic:cNvPr id="0" name="Picture 1"/>
                     <pic:cNvPicPr>
                       <a:picLocks noChangeAspect="1" noChangeArrowheads="1"/>
                     </pic:cNvPicPr>
@@ -12595,7 +12902,7 @@
                   <pic:spPr bwMode="auto">
                     <a:xfrm>
                       <a:off x="0" y="0"/>
-                      <a:ext cx="4479226" cy="3598153"/>
+                      <a:ext cx="5731510" cy="5013325"/>
                     </a:xfrm>
                     <a:prstGeom prst="rect">
                       <a:avLst/>
@@ -12616,11 +12923,12 @@
       <w:pPr>
         <w:pStyle w:val="Titolo3"/>
       </w:pPr>
-      <w:bookmarkStart w:id="122" w:name="_Toc100749743"/>
-      <w:r>
+      <w:bookmarkStart w:id="120" w:name="_Toc100749743"/>
+      <w:r>
+        <w:lastRenderedPageBreak/>
         <w:t>Specifica delle componenti</w:t>
       </w:r>
-      <w:bookmarkEnd w:id="122"/>
+      <w:bookmarkEnd w:id="120"/>
     </w:p>
     <w:p>
       <w:pPr>
@@ -12633,7 +12941,7 @@
           <w:rFonts w:ascii="Lucida Sans" w:hAnsi="Lucida Sans"/>
         </w:rPr>
       </w:pPr>
-      <w:bookmarkStart w:id="123" w:name="_Hlk102407843"/>
+      <w:bookmarkStart w:id="121" w:name="_Hlk102407843"/>
       <w:r>
         <w:rPr>
           <w:rFonts w:ascii="Lucida Sans" w:hAnsi="Lucida Sans"/>
@@ -12665,7 +12973,7 @@
         <w:t>della gestione e logica dei dati del sistema</w:t>
       </w:r>
     </w:p>
-    <w:bookmarkEnd w:id="123"/>
+    <w:bookmarkEnd w:id="121"/>
     <w:p>
       <w:pPr>
         <w:pStyle w:val="Paragrafoelenco"/>
@@ -12677,6 +12985,7 @@
           <w:rFonts w:ascii="Lucida Sans" w:hAnsi="Lucida Sans"/>
         </w:rPr>
       </w:pPr>
+      <w:proofErr w:type="spellStart"/>
       <w:r>
         <w:rPr>
           <w:rFonts w:ascii="Lucida Sans" w:hAnsi="Lucida Sans"/>
@@ -12687,7 +12996,14 @@
         <w:rPr>
           <w:rFonts w:ascii="Lucida Sans" w:hAnsi="Lucida Sans"/>
         </w:rPr>
-        <w:t>iew: componente responsabile della visualizzazione grafica delle schermate d</w:t>
+        <w:t>iew</w:t>
+      </w:r>
+      <w:proofErr w:type="spellEnd"/>
+      <w:r>
+        <w:rPr>
+          <w:rFonts w:ascii="Lucida Sans" w:hAnsi="Lucida Sans"/>
+        </w:rPr>
+        <w:t>: componente responsabile della visualizzazione grafica delle schermate d</w:t>
       </w:r>
       <w:r>
         <w:rPr>
@@ -12735,12 +13051,26 @@
         <w:rPr>
           <w:rFonts w:ascii="Lucida Sans" w:hAnsi="Lucida Sans"/>
         </w:rPr>
-        <w:t xml:space="preserve">componente che risponde agli input dell’utente e effettua </w:t>
-      </w:r>
+        <w:t xml:space="preserve">componente che risponde agli input dell’utente </w:t>
+      </w:r>
+      <w:proofErr w:type="gramStart"/>
       <w:r>
         <w:rPr>
           <w:rFonts w:ascii="Lucida Sans" w:hAnsi="Lucida Sans"/>
         </w:rPr>
+        <w:t>e</w:t>
+      </w:r>
+      <w:proofErr w:type="gramEnd"/>
+      <w:r>
+        <w:rPr>
+          <w:rFonts w:ascii="Lucida Sans" w:hAnsi="Lucida Sans"/>
+        </w:rPr>
+        <w:t xml:space="preserve"> effettua </w:t>
+      </w:r>
+      <w:r>
+        <w:rPr>
+          <w:rFonts w:ascii="Lucida Sans" w:hAnsi="Lucida Sans"/>
+        </w:rPr>
         <w:t>operazioni sui dati del model</w:t>
       </w:r>
     </w:p>
@@ -12748,35 +13078,39 @@
       <w:pPr>
         <w:pStyle w:val="Titolo3"/>
       </w:pPr>
-      <w:bookmarkStart w:id="124" w:name="_Toc100749744"/>
+      <w:bookmarkStart w:id="122" w:name="_Toc100749744"/>
       <w:r>
         <w:t>Specifica delle interfacce</w:t>
       </w:r>
+      <w:bookmarkEnd w:id="122"/>
+    </w:p>
+    <w:p/>
+    <w:p>
+      <w:pPr>
+        <w:pStyle w:val="Titolo2"/>
+      </w:pPr>
+      <w:bookmarkStart w:id="123" w:name="_Toc100749745"/>
+      <w:proofErr w:type="spellStart"/>
+      <w:r>
+        <w:t>Detailed</w:t>
+      </w:r>
+      <w:proofErr w:type="spellEnd"/>
+      <w:r>
+        <w:t xml:space="preserve"> Product Design</w:t>
+      </w:r>
+      <w:bookmarkEnd w:id="123"/>
+    </w:p>
+    <w:p>
+      <w:pPr>
+        <w:pStyle w:val="Titolo3"/>
+      </w:pPr>
+      <w:bookmarkStart w:id="124" w:name="_Toc100749746"/>
+      <w:bookmarkStart w:id="125" w:name="_Toc357915682"/>
+      <w:bookmarkStart w:id="126" w:name="_Toc8064825"/>
+      <w:r>
+        <w:t>Diagramma delle Classi</w:t>
+      </w:r>
       <w:bookmarkEnd w:id="124"/>
-    </w:p>
-    <w:p/>
-    <w:p>
-      <w:pPr>
-        <w:pStyle w:val="Titolo2"/>
-      </w:pPr>
-      <w:bookmarkStart w:id="125" w:name="_Toc100749745"/>
-      <w:r>
-        <w:lastRenderedPageBreak/>
-        <w:t>Detailed Product Design</w:t>
-      </w:r>
-      <w:bookmarkEnd w:id="125"/>
-    </w:p>
-    <w:p>
-      <w:pPr>
-        <w:pStyle w:val="Titolo3"/>
-      </w:pPr>
-      <w:bookmarkStart w:id="126" w:name="_Toc100749746"/>
-      <w:bookmarkStart w:id="127" w:name="_Toc357915682"/>
-      <w:bookmarkStart w:id="128" w:name="_Toc8064825"/>
-      <w:r>
-        <w:t>Diagramma delle Classi</w:t>
-      </w:r>
-      <w:bookmarkEnd w:id="126"/>
     </w:p>
     <w:p>
       <w:pPr>
@@ -12840,30 +13174,30 @@
       <w:pPr>
         <w:pStyle w:val="Titolo3"/>
       </w:pPr>
-      <w:bookmarkStart w:id="129" w:name="_Toc357915679"/>
-      <w:bookmarkStart w:id="130" w:name="_Toc8064822"/>
-      <w:bookmarkStart w:id="131" w:name="_Toc100749747"/>
+      <w:bookmarkStart w:id="127" w:name="_Toc357915679"/>
+      <w:bookmarkStart w:id="128" w:name="_Toc8064822"/>
+      <w:bookmarkStart w:id="129" w:name="_Toc100749747"/>
       <w:r>
         <w:lastRenderedPageBreak/>
         <w:t>Specifiche delle Classi</w:t>
       </w:r>
-      <w:bookmarkStart w:id="132" w:name="_Toc357915680"/>
-      <w:bookmarkStart w:id="133" w:name="_Toc8064823"/>
+      <w:bookmarkStart w:id="130" w:name="_Toc357915680"/>
+      <w:bookmarkStart w:id="131" w:name="_Toc8064823"/>
+      <w:bookmarkEnd w:id="127"/>
+      <w:bookmarkEnd w:id="128"/>
       <w:bookmarkEnd w:id="129"/>
+    </w:p>
+    <w:p>
+      <w:pPr>
+        <w:pStyle w:val="Titolo3"/>
+      </w:pPr>
+      <w:bookmarkStart w:id="132" w:name="_Toc100749748"/>
+      <w:r>
+        <w:t>Diagrammi di Sequenza</w:t>
+      </w:r>
       <w:bookmarkEnd w:id="130"/>
       <w:bookmarkEnd w:id="131"/>
-    </w:p>
-    <w:p>
-      <w:pPr>
-        <w:pStyle w:val="Titolo3"/>
-      </w:pPr>
-      <w:bookmarkStart w:id="134" w:name="_Toc100749748"/>
-      <w:r>
-        <w:t>Diagrammi di Sequenza</w:t>
-      </w:r>
       <w:bookmarkEnd w:id="132"/>
-      <w:bookmarkEnd w:id="133"/>
-      <w:bookmarkEnd w:id="134"/>
     </w:p>
     <w:p>
       <w:pPr>
@@ -12940,18 +13274,47 @@
         </w:r>
       </w:fldSimple>
       <w:r>
-        <w:t>: crea profilo caregiver</w:t>
-      </w:r>
+        <w:t xml:space="preserve">: </w:t>
+      </w:r>
+      <w:proofErr w:type="spellStart"/>
+      <w:r>
+        <w:t>C</w:t>
+      </w:r>
+      <w:r>
+        <w:t>rea</w:t>
+      </w:r>
+      <w:r>
+        <w:t>P</w:t>
+      </w:r>
+      <w:r>
+        <w:t>rofil</w:t>
+      </w:r>
+      <w:r>
+        <w:t>o</w:t>
+      </w:r>
+      <w:r>
+        <w:t>C</w:t>
+      </w:r>
+      <w:r>
+        <w:t>aregiver</w:t>
+      </w:r>
+      <w:proofErr w:type="spellEnd"/>
     </w:p>
     <w:p>
       <w:pPr>
         <w:keepNext/>
-      </w:pPr>
-      <w:r>
+        <w:rPr>
+          <w:u w:val="single"/>
+        </w:rPr>
+      </w:pPr>
+      <w:r>
+        <w:rPr>
+          <w:noProof/>
+        </w:rPr>
         <w:drawing>
-          <wp:inline distT="0" distB="0" distL="0" distR="0" wp14:anchorId="3D16809C" wp14:editId="42E3D23D">
-            <wp:extent cx="5731510" cy="2810510"/>
-            <wp:effectExtent l="0" t="0" r="6350" b="0"/>
+          <wp:inline distT="0" distB="0" distL="0" distR="0" wp14:anchorId="3D16809C" wp14:editId="0FB77148">
+            <wp:extent cx="4385631" cy="2810510"/>
+            <wp:effectExtent l="0" t="0" r="0" b="8890"/>
             <wp:docPr id="8" name="Immagine 8"/>
             <wp:cNvGraphicFramePr>
               <a:graphicFrameLocks xmlns:a="http://schemas.openxmlformats.org/drawingml/2006/main" noChangeAspect="1"/>
@@ -12960,7 +13323,125 @@
               <a:graphicData uri="http://schemas.openxmlformats.org/drawingml/2006/picture">
                 <pic:pic xmlns:pic="http://schemas.openxmlformats.org/drawingml/2006/picture">
                   <pic:nvPicPr>
-                    <pic:cNvPr id="0" name="Picture 3"/>
+                    <pic:cNvPr id="8" name="Immagine 8"/>
+                    <pic:cNvPicPr>
+                      <a:picLocks noChangeAspect="1" noChangeArrowheads="1"/>
+                    </pic:cNvPicPr>
+                  </pic:nvPicPr>
+                  <pic:blipFill>
+                    <a:blip r:embed="rId14"/>
+                    <a:stretch>
+                      <a:fillRect/>
+                    </a:stretch>
+                  </pic:blipFill>
+                  <pic:spPr bwMode="auto">
+                    <a:xfrm>
+                      <a:off x="0" y="0"/>
+                      <a:ext cx="4385631" cy="2810510"/>
+                    </a:xfrm>
+                    <a:prstGeom prst="rect">
+                      <a:avLst/>
+                    </a:prstGeom>
+                    <a:noFill/>
+                    <a:ln>
+                      <a:noFill/>
+                    </a:ln>
+                  </pic:spPr>
+                </pic:pic>
+              </a:graphicData>
+            </a:graphic>
+          </wp:inline>
+        </w:drawing>
+      </w:r>
+    </w:p>
+    <w:p>
+      <w:pPr>
+        <w:pStyle w:val="Didascalia"/>
+        <w:jc w:val="both"/>
+      </w:pPr>
+      <w:r>
+        <w:t xml:space="preserve">2.4.3. </w:t>
+      </w:r>
+      <w:fldSimple w:instr=" SEQ 2.4.3. \* ARABIC ">
+        <w:r>
+          <w:rPr>
+            <w:noProof/>
+          </w:rPr>
+          <w:t>2</w:t>
+        </w:r>
+      </w:fldSimple>
+      <w:r>
+        <w:t xml:space="preserve">: </w:t>
+      </w:r>
+      <w:proofErr w:type="spellStart"/>
+      <w:r>
+        <w:rPr>
+          <w:u w:val="single"/>
+        </w:rPr>
+        <w:t>C</w:t>
+      </w:r>
+      <w:r>
+        <w:rPr>
+          <w:u w:val="single"/>
+        </w:rPr>
+        <w:t>rea</w:t>
+      </w:r>
+      <w:r>
+        <w:rPr>
+          <w:u w:val="single"/>
+        </w:rPr>
+        <w:t>P</w:t>
+      </w:r>
+      <w:r>
+        <w:rPr>
+          <w:u w:val="single"/>
+        </w:rPr>
+        <w:t>rofil</w:t>
+      </w:r>
+      <w:r>
+        <w:rPr>
+          <w:u w:val="single"/>
+        </w:rPr>
+        <w:t>o</w:t>
+      </w:r>
+      <w:r>
+        <w:rPr>
+          <w:u w:val="single"/>
+        </w:rPr>
+        <w:t>P</w:t>
+      </w:r>
+      <w:r>
+        <w:rPr>
+          <w:u w:val="single"/>
+        </w:rPr>
+        <w:t>aziente</w:t>
+      </w:r>
+      <w:proofErr w:type="spellEnd"/>
+    </w:p>
+    <w:p>
+      <w:pPr>
+        <w:pStyle w:val="Didascalia"/>
+        <w:keepNext/>
+        <w:jc w:val="both"/>
+      </w:pPr>
+      <w:r>
+        <w:rPr>
+          <w:noProof/>
+        </w:rPr>
+        <w:lastRenderedPageBreak/>
+        <w:drawing>
+          <wp:inline distT="0" distB="0" distL="0" distR="0" wp14:anchorId="27CB2991" wp14:editId="68763667">
+            <wp:extent cx="5735955" cy="3859530"/>
+            <wp:effectExtent l="0" t="0" r="0" b="7620"/>
+            <wp:docPr id="13" name="Immagine 13"/>
+            <wp:cNvGraphicFramePr>
+              <a:graphicFrameLocks xmlns:a="http://schemas.openxmlformats.org/drawingml/2006/main" noChangeAspect="1"/>
+            </wp:cNvGraphicFramePr>
+            <a:graphic xmlns:a="http://schemas.openxmlformats.org/drawingml/2006/main">
+              <a:graphicData uri="http://schemas.openxmlformats.org/drawingml/2006/picture">
+                <pic:pic xmlns:pic="http://schemas.openxmlformats.org/drawingml/2006/picture">
+                  <pic:nvPicPr>
+                    <pic:cNvPr id="0" name="Picture 8"/>
                     <pic:cNvPicPr>
                       <a:picLocks noChangeAspect="1" noChangeArrowheads="1"/>
                     </pic:cNvPicPr>
@@ -12981,7 +13462,7 @@
                   <pic:spPr bwMode="auto">
                     <a:xfrm>
                       <a:off x="0" y="0"/>
-                      <a:ext cx="5731510" cy="2810510"/>
+                      <a:ext cx="5735955" cy="3859530"/>
                     </a:xfrm>
                     <a:prstGeom prst="rect">
                       <a:avLst/>
@@ -13011,11 +13492,423 @@
           <w:rPr>
             <w:noProof/>
           </w:rPr>
-          <w:t>2</w:t>
+          <w:t>3</w:t>
         </w:r>
       </w:fldSimple>
       <w:r>
-        <w:t>: crea profilo paziente</w:t>
+        <w:t xml:space="preserve"> </w:t>
+      </w:r>
+      <w:proofErr w:type="spellStart"/>
+      <w:r>
+        <w:t>C</w:t>
+      </w:r>
+      <w:r>
+        <w:t>rea</w:t>
+      </w:r>
+      <w:r>
+        <w:t>E</w:t>
+      </w:r>
+      <w:r>
+        <w:t>sercizio</w:t>
+      </w:r>
+      <w:proofErr w:type="spellEnd"/>
+    </w:p>
+    <w:p>
+      <w:pPr>
+        <w:keepNext/>
+      </w:pPr>
+      <w:r>
+        <w:rPr>
+          <w:noProof/>
+        </w:rPr>
+        <w:drawing>
+          <wp:inline distT="0" distB="0" distL="0" distR="0" wp14:anchorId="7CEA5A40" wp14:editId="245576B8">
+            <wp:extent cx="5735955" cy="3871595"/>
+            <wp:effectExtent l="0" t="0" r="0" b="0"/>
+            <wp:docPr id="14" name="Immagine 14"/>
+            <wp:cNvGraphicFramePr>
+              <a:graphicFrameLocks xmlns:a="http://schemas.openxmlformats.org/drawingml/2006/main" noChangeAspect="1"/>
+            </wp:cNvGraphicFramePr>
+            <a:graphic xmlns:a="http://schemas.openxmlformats.org/drawingml/2006/main">
+              <a:graphicData uri="http://schemas.openxmlformats.org/drawingml/2006/picture">
+                <pic:pic xmlns:pic="http://schemas.openxmlformats.org/drawingml/2006/picture">
+                  <pic:nvPicPr>
+                    <pic:cNvPr id="0" name="Picture 9"/>
+                    <pic:cNvPicPr>
+                      <a:picLocks noChangeAspect="1" noChangeArrowheads="1"/>
+                    </pic:cNvPicPr>
+                  </pic:nvPicPr>
+                  <pic:blipFill>
+                    <a:blip r:embed="rId16">
+                      <a:extLst>
+                        <a:ext uri="{28A0092B-C50C-407E-A947-70E740481C1C}">
+                          <a14:useLocalDpi xmlns:a14="http://schemas.microsoft.com/office/drawing/2010/main" val="0"/>
+                        </a:ext>
+                      </a:extLst>
+                    </a:blip>
+                    <a:srcRect/>
+                    <a:stretch>
+                      <a:fillRect/>
+                    </a:stretch>
+                  </pic:blipFill>
+                  <pic:spPr bwMode="auto">
+                    <a:xfrm>
+                      <a:off x="0" y="0"/>
+                      <a:ext cx="5735955" cy="3871595"/>
+                    </a:xfrm>
+                    <a:prstGeom prst="rect">
+                      <a:avLst/>
+                    </a:prstGeom>
+                    <a:noFill/>
+                    <a:ln>
+                      <a:noFill/>
+                    </a:ln>
+                  </pic:spPr>
+                </pic:pic>
+              </a:graphicData>
+            </a:graphic>
+          </wp:inline>
+        </w:drawing>
+      </w:r>
+    </w:p>
+    <w:p>
+      <w:pPr>
+        <w:pStyle w:val="Didascalia"/>
+        <w:jc w:val="both"/>
+      </w:pPr>
+      <w:r>
+        <w:t xml:space="preserve">2.4.3. </w:t>
+      </w:r>
+      <w:fldSimple w:instr=" SEQ 2.4.3. \* ARABIC ">
+        <w:r>
+          <w:rPr>
+            <w:noProof/>
+          </w:rPr>
+          <w:t>4</w:t>
+        </w:r>
+      </w:fldSimple>
+      <w:r>
+        <w:t xml:space="preserve"> </w:t>
+      </w:r>
+      <w:proofErr w:type="spellStart"/>
+      <w:r>
+        <w:t>AggiungiP</w:t>
+      </w:r>
+      <w:r>
+        <w:t>arola</w:t>
+      </w:r>
+      <w:proofErr w:type="spellEnd"/>
+    </w:p>
+    <w:p>
+      <w:pPr>
+        <w:keepNext/>
+      </w:pPr>
+      <w:r>
+        <w:rPr>
+          <w:noProof/>
+        </w:rPr>
+        <w:lastRenderedPageBreak/>
+        <w:drawing>
+          <wp:inline distT="0" distB="0" distL="0" distR="0" wp14:anchorId="0D722806" wp14:editId="629024FE">
+            <wp:extent cx="5735955" cy="3065769"/>
+            <wp:effectExtent l="0" t="0" r="0" b="1905"/>
+            <wp:docPr id="20" name="Immagine 20"/>
+            <wp:cNvGraphicFramePr>
+              <a:graphicFrameLocks xmlns:a="http://schemas.openxmlformats.org/drawingml/2006/main" noChangeAspect="1"/>
+            </wp:cNvGraphicFramePr>
+            <a:graphic xmlns:a="http://schemas.openxmlformats.org/drawingml/2006/main">
+              <a:graphicData uri="http://schemas.openxmlformats.org/drawingml/2006/picture">
+                <pic:pic xmlns:pic="http://schemas.openxmlformats.org/drawingml/2006/picture">
+                  <pic:nvPicPr>
+                    <pic:cNvPr id="20" name="Immagine 20"/>
+                    <pic:cNvPicPr>
+                      <a:picLocks noChangeAspect="1" noChangeArrowheads="1"/>
+                    </pic:cNvPicPr>
+                  </pic:nvPicPr>
+                  <pic:blipFill>
+                    <a:blip r:embed="rId17"/>
+                    <a:stretch>
+                      <a:fillRect/>
+                    </a:stretch>
+                  </pic:blipFill>
+                  <pic:spPr bwMode="auto">
+                    <a:xfrm>
+                      <a:off x="0" y="0"/>
+                      <a:ext cx="5735955" cy="3065769"/>
+                    </a:xfrm>
+                    <a:prstGeom prst="rect">
+                      <a:avLst/>
+                    </a:prstGeom>
+                    <a:noFill/>
+                    <a:ln>
+                      <a:noFill/>
+                    </a:ln>
+                  </pic:spPr>
+                </pic:pic>
+              </a:graphicData>
+            </a:graphic>
+          </wp:inline>
+        </w:drawing>
+      </w:r>
+    </w:p>
+    <w:p>
+      <w:pPr>
+        <w:pStyle w:val="Didascalia"/>
+        <w:jc w:val="both"/>
+      </w:pPr>
+      <w:r>
+        <w:t xml:space="preserve">2.4.3. </w:t>
+      </w:r>
+      <w:fldSimple w:instr=" SEQ 2.4.3. \* ARABIC ">
+        <w:r>
+          <w:rPr>
+            <w:noProof/>
+          </w:rPr>
+          <w:t>5</w:t>
+        </w:r>
+      </w:fldSimple>
+      <w:r>
+        <w:t xml:space="preserve"> </w:t>
+      </w:r>
+      <w:proofErr w:type="spellStart"/>
+      <w:r>
+        <w:t>ScaricaQuestionario</w:t>
+      </w:r>
+      <w:proofErr w:type="spellEnd"/>
+    </w:p>
+    <w:p>
+      <w:pPr>
+        <w:pStyle w:val="Didascalia"/>
+        <w:jc w:val="both"/>
+      </w:pPr>
+      <w:r>
+        <w:rPr>
+          <w:noProof/>
+        </w:rPr>
+        <w:lastRenderedPageBreak/>
+        <w:drawing>
+          <wp:inline distT="0" distB="0" distL="0" distR="0" wp14:anchorId="3792A048" wp14:editId="37E1B4A0">
+            <wp:extent cx="5723890" cy="5723890"/>
+            <wp:effectExtent l="0" t="0" r="0" b="0"/>
+            <wp:docPr id="5" name="Immagine 5"/>
+            <wp:cNvGraphicFramePr>
+              <a:graphicFrameLocks xmlns:a="http://schemas.openxmlformats.org/drawingml/2006/main" noChangeAspect="1"/>
+            </wp:cNvGraphicFramePr>
+            <a:graphic xmlns:a="http://schemas.openxmlformats.org/drawingml/2006/main">
+              <a:graphicData uri="http://schemas.openxmlformats.org/drawingml/2006/picture">
+                <pic:pic xmlns:pic="http://schemas.openxmlformats.org/drawingml/2006/picture">
+                  <pic:nvPicPr>
+                    <pic:cNvPr id="0" name="Picture 1"/>
+                    <pic:cNvPicPr>
+                      <a:picLocks noChangeAspect="1" noChangeArrowheads="1"/>
+                    </pic:cNvPicPr>
+                  </pic:nvPicPr>
+                  <pic:blipFill>
+                    <a:blip r:embed="rId18">
+                      <a:extLst>
+                        <a:ext uri="{28A0092B-C50C-407E-A947-70E740481C1C}">
+                          <a14:useLocalDpi xmlns:a14="http://schemas.microsoft.com/office/drawing/2010/main" val="0"/>
+                        </a:ext>
+                      </a:extLst>
+                    </a:blip>
+                    <a:srcRect/>
+                    <a:stretch>
+                      <a:fillRect/>
+                    </a:stretch>
+                  </pic:blipFill>
+                  <pic:spPr bwMode="auto">
+                    <a:xfrm>
+                      <a:off x="0" y="0"/>
+                      <a:ext cx="5723890" cy="5723890"/>
+                    </a:xfrm>
+                    <a:prstGeom prst="rect">
+                      <a:avLst/>
+                    </a:prstGeom>
+                    <a:noFill/>
+                    <a:ln>
+                      <a:noFill/>
+                    </a:ln>
+                  </pic:spPr>
+                </pic:pic>
+              </a:graphicData>
+            </a:graphic>
+          </wp:inline>
+        </w:drawing>
+      </w:r>
+      <w:r>
+        <w:t xml:space="preserve">2.4.3. </w:t>
+      </w:r>
+      <w:r>
+        <w:t>6</w:t>
+      </w:r>
+      <w:r>
+        <w:t xml:space="preserve"> </w:t>
+      </w:r>
+      <w:proofErr w:type="spellStart"/>
+      <w:r>
+        <w:t>CreaSessione</w:t>
+      </w:r>
+      <w:proofErr w:type="spellEnd"/>
+    </w:p>
+    <w:p/>
+    <w:p>
+      <w:pPr>
+        <w:pStyle w:val="Didascalia"/>
+        <w:jc w:val="both"/>
+      </w:pPr>
+      <w:r>
+        <w:rPr>
+          <w:noProof/>
+        </w:rPr>
+        <w:lastRenderedPageBreak/>
+        <w:drawing>
+          <wp:inline distT="0" distB="0" distL="0" distR="0" wp14:anchorId="71911FD8" wp14:editId="708A864C">
+            <wp:extent cx="5723890" cy="4192270"/>
+            <wp:effectExtent l="0" t="0" r="0" b="0"/>
+            <wp:docPr id="11" name="Immagine 11"/>
+            <wp:cNvGraphicFramePr>
+              <a:graphicFrameLocks xmlns:a="http://schemas.openxmlformats.org/drawingml/2006/main" noChangeAspect="1"/>
+            </wp:cNvGraphicFramePr>
+            <a:graphic xmlns:a="http://schemas.openxmlformats.org/drawingml/2006/main">
+              <a:graphicData uri="http://schemas.openxmlformats.org/drawingml/2006/picture">
+                <pic:pic xmlns:pic="http://schemas.openxmlformats.org/drawingml/2006/picture">
+                  <pic:nvPicPr>
+                    <pic:cNvPr id="0" name="Picture 2"/>
+                    <pic:cNvPicPr>
+                      <a:picLocks noChangeAspect="1" noChangeArrowheads="1"/>
+                    </pic:cNvPicPr>
+                  </pic:nvPicPr>
+                  <pic:blipFill>
+                    <a:blip r:embed="rId19">
+                      <a:extLst>
+                        <a:ext uri="{28A0092B-C50C-407E-A947-70E740481C1C}">
+                          <a14:useLocalDpi xmlns:a14="http://schemas.microsoft.com/office/drawing/2010/main" val="0"/>
+                        </a:ext>
+                      </a:extLst>
+                    </a:blip>
+                    <a:srcRect/>
+                    <a:stretch>
+                      <a:fillRect/>
+                    </a:stretch>
+                  </pic:blipFill>
+                  <pic:spPr bwMode="auto">
+                    <a:xfrm>
+                      <a:off x="0" y="0"/>
+                      <a:ext cx="5723890" cy="4192270"/>
+                    </a:xfrm>
+                    <a:prstGeom prst="rect">
+                      <a:avLst/>
+                    </a:prstGeom>
+                    <a:noFill/>
+                    <a:ln>
+                      <a:noFill/>
+                    </a:ln>
+                  </pic:spPr>
+                </pic:pic>
+              </a:graphicData>
+            </a:graphic>
+          </wp:inline>
+        </w:drawing>
+      </w:r>
+      <w:r>
+        <w:t xml:space="preserve">2.4.3. </w:t>
+      </w:r>
+      <w:r>
+        <w:t>7</w:t>
+      </w:r>
+      <w:r>
+        <w:t xml:space="preserve"> </w:t>
+      </w:r>
+      <w:proofErr w:type="spellStart"/>
+      <w:r>
+        <w:t>AssegnaSessione</w:t>
+      </w:r>
+      <w:proofErr w:type="spellEnd"/>
+    </w:p>
+    <w:p>
+      <w:pPr>
+        <w:pStyle w:val="Didascalia"/>
+        <w:jc w:val="both"/>
+      </w:pPr>
+      <w:r>
+        <w:rPr>
+          <w:noProof/>
+        </w:rPr>
+        <w:drawing>
+          <wp:inline distT="0" distB="0" distL="0" distR="0" wp14:anchorId="4F7FCDFC" wp14:editId="7B1E31A3">
+            <wp:extent cx="5723890" cy="2849880"/>
+            <wp:effectExtent l="0" t="0" r="0" b="7620"/>
+            <wp:docPr id="12" name="Immagine 12"/>
+            <wp:cNvGraphicFramePr>
+              <a:graphicFrameLocks xmlns:a="http://schemas.openxmlformats.org/drawingml/2006/main" noChangeAspect="1"/>
+            </wp:cNvGraphicFramePr>
+            <a:graphic xmlns:a="http://schemas.openxmlformats.org/drawingml/2006/main">
+              <a:graphicData uri="http://schemas.openxmlformats.org/drawingml/2006/picture">
+                <pic:pic xmlns:pic="http://schemas.openxmlformats.org/drawingml/2006/picture">
+                  <pic:nvPicPr>
+                    <pic:cNvPr id="0" name="Picture 3"/>
+                    <pic:cNvPicPr>
+                      <a:picLocks noChangeAspect="1" noChangeArrowheads="1"/>
+                    </pic:cNvPicPr>
+                  </pic:nvPicPr>
+                  <pic:blipFill>
+                    <a:blip r:embed="rId20">
+                      <a:extLst>
+                        <a:ext uri="{28A0092B-C50C-407E-A947-70E740481C1C}">
+                          <a14:useLocalDpi xmlns:a14="http://schemas.microsoft.com/office/drawing/2010/main" val="0"/>
+                        </a:ext>
+                      </a:extLst>
+                    </a:blip>
+                    <a:srcRect/>
+                    <a:stretch>
+                      <a:fillRect/>
+                    </a:stretch>
+                  </pic:blipFill>
+                  <pic:spPr bwMode="auto">
+                    <a:xfrm>
+                      <a:off x="0" y="0"/>
+                      <a:ext cx="5723890" cy="2849880"/>
+                    </a:xfrm>
+                    <a:prstGeom prst="rect">
+                      <a:avLst/>
+                    </a:prstGeom>
+                    <a:noFill/>
+                    <a:ln>
+                      <a:noFill/>
+                    </a:ln>
+                  </pic:spPr>
+                </pic:pic>
+              </a:graphicData>
+            </a:graphic>
+          </wp:inline>
+        </w:drawing>
+      </w:r>
+      <w:r>
+        <w:t xml:space="preserve">2.4.3. </w:t>
+      </w:r>
+      <w:r>
+        <w:t>7</w:t>
+      </w:r>
+      <w:r>
+        <w:t xml:space="preserve"> </w:t>
+      </w:r>
+      <w:proofErr w:type="spellStart"/>
+      <w:r>
+        <w:t>SvolgiSessione</w:t>
+      </w:r>
+      <w:proofErr w:type="spellEnd"/>
+    </w:p>
+    <w:p>
+      <w:pPr>
+        <w:tabs>
+          <w:tab w:val="left" w:pos="1549"/>
+        </w:tabs>
+        <w:rPr>
+          <w:u w:val="single"/>
+        </w:rPr>
+      </w:pPr>
+      <w:r>
+        <w:tab/>
       </w:r>
     </w:p>
     <w:p>
@@ -13024,49 +13917,57 @@
         <w:spacing w:line="360" w:lineRule="auto"/>
         <w:jc w:val="both"/>
       </w:pPr>
-      <w:bookmarkStart w:id="135" w:name="_Toc100749749"/>
+      <w:bookmarkStart w:id="133" w:name="_Toc100749749"/>
       <w:r>
         <w:lastRenderedPageBreak/>
-        <w:t>Data modeling and design</w:t>
-      </w:r>
+        <w:t xml:space="preserve">Data </w:t>
+      </w:r>
+      <w:proofErr w:type="spellStart"/>
+      <w:r>
+        <w:t>modeling</w:t>
+      </w:r>
+      <w:proofErr w:type="spellEnd"/>
+      <w:r>
+        <w:t xml:space="preserve"> and design</w:t>
+      </w:r>
+      <w:bookmarkEnd w:id="133"/>
+    </w:p>
+    <w:bookmarkEnd w:id="125"/>
+    <w:bookmarkEnd w:id="126"/>
+    <w:p>
+      <w:r>
+        <w:t>Qui va fornita la specifica di tutti i dati e le informazioni scambiate dal sistema in corso di realizzazione con l’utenza di riferimento e/o gli eventuali altri sistemi con cui esso comunica. Deve essere descritto il modello logico della base di dati e la sua struttura fisica.</w:t>
+      </w:r>
+    </w:p>
+    <w:p>
+      <w:pPr>
+        <w:pStyle w:val="Titolo3"/>
+      </w:pPr>
+      <w:bookmarkStart w:id="134" w:name="_Toc357915685"/>
+      <w:bookmarkStart w:id="135" w:name="_Toc8064828"/>
+      <w:bookmarkStart w:id="136" w:name="_Toc100749750"/>
+      <w:r>
+        <w:t xml:space="preserve">Modello </w:t>
+      </w:r>
+      <w:r>
+        <w:t xml:space="preserve">logico </w:t>
+      </w:r>
+      <w:r>
+        <w:t>del Database</w:t>
+      </w:r>
+      <w:bookmarkEnd w:id="134"/>
       <w:bookmarkEnd w:id="135"/>
-    </w:p>
-    <w:bookmarkEnd w:id="127"/>
-    <w:bookmarkEnd w:id="128"/>
-    <w:p>
-      <w:r>
-        <w:t>Qui va fornita la specifica di tutti i dati e le informazioni scambiate dal sistema in corso di realizzazione con l’utenza di riferimento e/o gli eventuali altri sistemi con cui esso comunica. Deve essere descritto il modello logico della base di dati e la sua struttura fisica.</w:t>
-      </w:r>
+      <w:bookmarkEnd w:id="136"/>
     </w:p>
     <w:p>
       <w:pPr>
         <w:pStyle w:val="Titolo3"/>
       </w:pPr>
-      <w:bookmarkStart w:id="136" w:name="_Toc357915685"/>
-      <w:bookmarkStart w:id="137" w:name="_Toc8064828"/>
-      <w:bookmarkStart w:id="138" w:name="_Toc100749750"/>
-      <w:r>
-        <w:t xml:space="preserve">Modello </w:t>
-      </w:r>
-      <w:r>
-        <w:t xml:space="preserve">logico </w:t>
-      </w:r>
-      <w:r>
-        <w:t>del Database</w:t>
-      </w:r>
-      <w:bookmarkEnd w:id="136"/>
+      <w:bookmarkStart w:id="137" w:name="_Toc100749751"/>
+      <w:r>
+        <w:t>Struttura fisica del Database</w:t>
+      </w:r>
       <w:bookmarkEnd w:id="137"/>
-      <w:bookmarkEnd w:id="138"/>
-    </w:p>
-    <w:p>
-      <w:pPr>
-        <w:pStyle w:val="Titolo3"/>
-      </w:pPr>
-      <w:bookmarkStart w:id="139" w:name="_Toc100749751"/>
-      <w:r>
-        <w:t>Struttura fisica del Database</w:t>
-      </w:r>
-      <w:bookmarkEnd w:id="139"/>
     </w:p>
     <w:p>
       <w:pPr>
@@ -13077,7 +13978,7 @@
           <w:rFonts w:ascii="Verdana" w:hAnsi="Verdana"/>
         </w:rPr>
       </w:pPr>
-      <w:bookmarkStart w:id="140" w:name="_Toc100749752"/>
+      <w:bookmarkStart w:id="138" w:name="_Toc100749752"/>
       <w:r>
         <w:rPr>
           <w:rFonts w:ascii="Verdana" w:hAnsi="Verdana"/>
@@ -13085,40 +13986,40 @@
         <w:lastRenderedPageBreak/>
         <w:t>Glossario</w:t>
       </w:r>
+      <w:bookmarkEnd w:id="138"/>
+    </w:p>
+    <w:p>
+      <w:pPr>
+        <w:pStyle w:val="Titolo2"/>
+      </w:pPr>
+      <w:bookmarkStart w:id="139" w:name="_Toc100749753"/>
+      <w:r>
+        <w:t>Acronimi</w:t>
+      </w:r>
+      <w:bookmarkEnd w:id="139"/>
+    </w:p>
+    <w:p>
+      <w:r>
+        <w:t xml:space="preserve">ASCB = </w:t>
+      </w:r>
+      <w:r>
+        <w:t>Abilità Socio-Conversazionali del Bambino</w:t>
+      </w:r>
+    </w:p>
+    <w:p>
+      <w:r>
+        <w:t>BVL = Batteria valutazione linguaggio</w:t>
+      </w:r>
+    </w:p>
+    <w:p>
+      <w:pPr>
+        <w:pStyle w:val="Titolo2"/>
+      </w:pPr>
+      <w:bookmarkStart w:id="140" w:name="_Toc100749754"/>
+      <w:r>
+        <w:t>Definizioni</w:t>
+      </w:r>
       <w:bookmarkEnd w:id="140"/>
-    </w:p>
-    <w:p>
-      <w:pPr>
-        <w:pStyle w:val="Titolo2"/>
-      </w:pPr>
-      <w:bookmarkStart w:id="141" w:name="_Toc100749753"/>
-      <w:r>
-        <w:t>Acronimi</w:t>
-      </w:r>
-      <w:bookmarkEnd w:id="141"/>
-    </w:p>
-    <w:p>
-      <w:r>
-        <w:t xml:space="preserve">ASCB = </w:t>
-      </w:r>
-      <w:r>
-        <w:t>Abilità Socio-Conversazionali del Bambino</w:t>
-      </w:r>
-    </w:p>
-    <w:p>
-      <w:r>
-        <w:t>BVL = Batteria valutazione linguaggio</w:t>
-      </w:r>
-    </w:p>
-    <w:p>
-      <w:pPr>
-        <w:pStyle w:val="Titolo2"/>
-      </w:pPr>
-      <w:bookmarkStart w:id="142" w:name="_Toc100749754"/>
-      <w:r>
-        <w:t>Definizioni</w:t>
-      </w:r>
-      <w:bookmarkEnd w:id="142"/>
     </w:p>
     <w:p>
       <w:r>
@@ -13183,6 +14084,26 @@
       <w:r>
         <w:br/>
         <w:t>Percorso seguito dal paziente che comprende esercizi e incontri con lo specialista al fine di risolvere una problematica.</w:t>
+      </w:r>
+    </w:p>
+    <w:p>
+      <w:pPr>
+        <w:rPr>
+          <w:b/>
+          <w:bCs/>
+        </w:rPr>
+      </w:pPr>
+      <w:r>
+        <w:rPr>
+          <w:b/>
+          <w:bCs/>
+        </w:rPr>
+        <w:t>Vocabolario</w:t>
+      </w:r>
+    </w:p>
+    <w:p>
+      <w:r>
+        <w:t>Elenco delle parole utilizzabili negli esercizi</w:t>
       </w:r>
     </w:p>
     <w:p/>
@@ -13191,8 +14112,8 @@
     <w:p/>
     <w:p/>
     <w:p/>
-    <w:bookmarkEnd w:id="119"/>
-    <w:bookmarkEnd w:id="120"/>
+    <w:bookmarkEnd w:id="117"/>
+    <w:bookmarkEnd w:id="118"/>
     <w:p>
       <w:pPr>
         <w:pStyle w:val="NormaleWeb"/>
@@ -13222,12 +14143,12 @@
       </w:pPr>
     </w:p>
     <w:sectPr>
-      <w:headerReference w:type="even" r:id="rId16"/>
-      <w:headerReference w:type="default" r:id="rId17"/>
-      <w:footerReference w:type="even" r:id="rId18"/>
-      <w:footerReference w:type="default" r:id="rId19"/>
-      <w:headerReference w:type="first" r:id="rId20"/>
-      <w:footerReference w:type="first" r:id="rId21"/>
+      <w:headerReference w:type="even" r:id="rId21"/>
+      <w:headerReference w:type="default" r:id="rId22"/>
+      <w:footerReference w:type="even" r:id="rId23"/>
+      <w:footerReference w:type="default" r:id="rId24"/>
+      <w:headerReference w:type="first" r:id="rId25"/>
+      <w:footerReference w:type="first" r:id="rId26"/>
       <w:pgSz w:w="11906" w:h="16838"/>
       <w:pgMar w:top="1797" w:right="1440" w:bottom="1797" w:left="1440" w:header="624" w:footer="1134" w:gutter="0"/>
       <w:cols w:space="708"/>
@@ -13641,7 +14562,7 @@
                   </a:ln>
                   <a:extLst>
                     <a:ext uri="{FAA26D3D-D897-4be2-8F04-BA451C77F1D7}">
-                      <ma14:placeholderFlag xmlns:arto="http://schemas.microsoft.com/office/word/2006/arto" xmlns:ma14="http://schemas.microsoft.com/office/mac/drawingml/2011/main" xmlns:w="http://schemas.openxmlformats.org/wordprocessingml/2006/main" xmlns:w10="urn:schemas-microsoft-com:office:word" xmlns:v="urn:schemas-microsoft-com:vml" xmlns:o="urn:schemas-microsoft-com:office:office" xmlns:mv="urn:schemas-microsoft-com:mac:vml" xmlns:mo="http://schemas.microsoft.com/office/mac/office/2008/main" xmlns="" xmlns:a14="http://schemas.microsoft.com/office/drawing/2010/main"/>
+                      <ma14:placeholderFlag xmlns:a14="http://schemas.microsoft.com/office/drawing/2010/main" xmlns="" xmlns:mo="http://schemas.microsoft.com/office/mac/office/2008/main" xmlns:mv="urn:schemas-microsoft-com:mac:vml" xmlns:o="urn:schemas-microsoft-com:office:office" xmlns:v="urn:schemas-microsoft-com:vml" xmlns:w10="urn:schemas-microsoft-com:office:word" xmlns:w="http://schemas.openxmlformats.org/wordprocessingml/2006/main" xmlns:ma14="http://schemas.microsoft.com/office/mac/drawingml/2011/main" xmlns:arto="http://schemas.microsoft.com/office/word/2006/arto"/>
                     </a:ext>
                   </a:extLst>
                 </pic:spPr>
@@ -15425,6 +16346,95 @@
     </w:lvl>
   </w:abstractNum>
   <w:abstractNum w:abstractNumId="24" w15:restartNumberingAfterBreak="0">
+    <w:nsid w:val="39D27CBE"/>
+    <w:multiLevelType w:val="hybridMultilevel"/>
+    <w:tmpl w:val="D964728E"/>
+    <w:lvl w:ilvl="0" w:tplc="1C622B48">
+      <w:start w:val="1"/>
+      <w:numFmt w:val="decimal"/>
+      <w:lvlText w:val="%1."/>
+      <w:lvlJc w:val="left"/>
+      <w:pPr>
+        <w:ind w:left="1080" w:hanging="720"/>
+      </w:pPr>
+      <w:rPr>
+        <w:rFonts w:hint="default"/>
+      </w:rPr>
+    </w:lvl>
+    <w:lvl w:ilvl="1" w:tplc="04100019" w:tentative="1">
+      <w:start w:val="1"/>
+      <w:numFmt w:val="lowerLetter"/>
+      <w:lvlText w:val="%2."/>
+      <w:lvlJc w:val="left"/>
+      <w:pPr>
+        <w:ind w:left="1440" w:hanging="360"/>
+      </w:pPr>
+    </w:lvl>
+    <w:lvl w:ilvl="2" w:tplc="0410001B" w:tentative="1">
+      <w:start w:val="1"/>
+      <w:numFmt w:val="lowerRoman"/>
+      <w:lvlText w:val="%3."/>
+      <w:lvlJc w:val="right"/>
+      <w:pPr>
+        <w:ind w:left="2160" w:hanging="180"/>
+      </w:pPr>
+    </w:lvl>
+    <w:lvl w:ilvl="3" w:tplc="0410000F" w:tentative="1">
+      <w:start w:val="1"/>
+      <w:numFmt w:val="decimal"/>
+      <w:lvlText w:val="%4."/>
+      <w:lvlJc w:val="left"/>
+      <w:pPr>
+        <w:ind w:left="2880" w:hanging="360"/>
+      </w:pPr>
+    </w:lvl>
+    <w:lvl w:ilvl="4" w:tplc="04100019" w:tentative="1">
+      <w:start w:val="1"/>
+      <w:numFmt w:val="lowerLetter"/>
+      <w:lvlText w:val="%5."/>
+      <w:lvlJc w:val="left"/>
+      <w:pPr>
+        <w:ind w:left="3600" w:hanging="360"/>
+      </w:pPr>
+    </w:lvl>
+    <w:lvl w:ilvl="5" w:tplc="0410001B" w:tentative="1">
+      <w:start w:val="1"/>
+      <w:numFmt w:val="lowerRoman"/>
+      <w:lvlText w:val="%6."/>
+      <w:lvlJc w:val="right"/>
+      <w:pPr>
+        <w:ind w:left="4320" w:hanging="180"/>
+      </w:pPr>
+    </w:lvl>
+    <w:lvl w:ilvl="6" w:tplc="0410000F" w:tentative="1">
+      <w:start w:val="1"/>
+      <w:numFmt w:val="decimal"/>
+      <w:lvlText w:val="%7."/>
+      <w:lvlJc w:val="left"/>
+      <w:pPr>
+        <w:ind w:left="5040" w:hanging="360"/>
+      </w:pPr>
+    </w:lvl>
+    <w:lvl w:ilvl="7" w:tplc="04100019" w:tentative="1">
+      <w:start w:val="1"/>
+      <w:numFmt w:val="lowerLetter"/>
+      <w:lvlText w:val="%8."/>
+      <w:lvlJc w:val="left"/>
+      <w:pPr>
+        <w:ind w:left="5760" w:hanging="360"/>
+      </w:pPr>
+    </w:lvl>
+    <w:lvl w:ilvl="8" w:tplc="0410001B" w:tentative="1">
+      <w:start w:val="1"/>
+      <w:numFmt w:val="lowerRoman"/>
+      <w:lvlText w:val="%9."/>
+      <w:lvlJc w:val="right"/>
+      <w:pPr>
+        <w:ind w:left="6480" w:hanging="180"/>
+      </w:pPr>
+    </w:lvl>
+  </w:abstractNum>
+  <w:abstractNum w:abstractNumId="25" w15:restartNumberingAfterBreak="0">
     <w:nsid w:val="3A8E0DF2"/>
     <w:multiLevelType w:val="hybridMultilevel"/>
     <w:tmpl w:val="81F03DA4"/>
@@ -15510,7 +16520,7 @@
       </w:pPr>
     </w:lvl>
   </w:abstractNum>
-  <w:abstractNum w:abstractNumId="25" w15:restartNumberingAfterBreak="0">
+  <w:abstractNum w:abstractNumId="26" w15:restartNumberingAfterBreak="0">
     <w:nsid w:val="3B6F4664"/>
     <w:multiLevelType w:val="hybridMultilevel"/>
     <w:tmpl w:val="1AF6CA8E"/>
@@ -15599,7 +16609,7 @@
       </w:pPr>
     </w:lvl>
   </w:abstractNum>
-  <w:abstractNum w:abstractNumId="26" w15:restartNumberingAfterBreak="0">
+  <w:abstractNum w:abstractNumId="27" w15:restartNumberingAfterBreak="0">
     <w:nsid w:val="3ED77174"/>
     <w:multiLevelType w:val="multilevel"/>
     <w:tmpl w:val="0410001F"/>
@@ -15685,7 +16695,7 @@
       </w:pPr>
     </w:lvl>
   </w:abstractNum>
-  <w:abstractNum w:abstractNumId="27" w15:restartNumberingAfterBreak="0">
+  <w:abstractNum w:abstractNumId="28" w15:restartNumberingAfterBreak="0">
     <w:nsid w:val="401E7115"/>
     <w:multiLevelType w:val="hybridMultilevel"/>
     <w:tmpl w:val="F2C64B08"/>
@@ -15774,7 +16784,7 @@
       </w:pPr>
     </w:lvl>
   </w:abstractNum>
-  <w:abstractNum w:abstractNumId="28" w15:restartNumberingAfterBreak="0">
+  <w:abstractNum w:abstractNumId="29" w15:restartNumberingAfterBreak="0">
     <w:nsid w:val="473616B8"/>
     <w:multiLevelType w:val="multilevel"/>
     <w:tmpl w:val="9B989BE2"/>
@@ -15887,7 +16897,7 @@
       </w:rPr>
     </w:lvl>
   </w:abstractNum>
-  <w:abstractNum w:abstractNumId="29" w15:restartNumberingAfterBreak="0">
+  <w:abstractNum w:abstractNumId="30" w15:restartNumberingAfterBreak="0">
     <w:nsid w:val="478F6ED9"/>
     <w:multiLevelType w:val="hybridMultilevel"/>
     <w:tmpl w:val="81F03DA4"/>
@@ -15973,7 +16983,7 @@
       </w:pPr>
     </w:lvl>
   </w:abstractNum>
-  <w:abstractNum w:abstractNumId="30" w15:restartNumberingAfterBreak="0">
+  <w:abstractNum w:abstractNumId="31" w15:restartNumberingAfterBreak="0">
     <w:nsid w:val="48B51372"/>
     <w:multiLevelType w:val="hybridMultilevel"/>
     <w:tmpl w:val="81F03DA4"/>
@@ -16059,7 +17069,7 @@
       </w:pPr>
     </w:lvl>
   </w:abstractNum>
-  <w:abstractNum w:abstractNumId="31" w15:restartNumberingAfterBreak="0">
+  <w:abstractNum w:abstractNumId="32" w15:restartNumberingAfterBreak="0">
     <w:nsid w:val="5DC771E8"/>
     <w:multiLevelType w:val="multilevel"/>
     <w:tmpl w:val="0410001F"/>
@@ -16145,7 +17155,7 @@
       </w:pPr>
     </w:lvl>
   </w:abstractNum>
-  <w:abstractNum w:abstractNumId="32" w15:restartNumberingAfterBreak="0">
+  <w:abstractNum w:abstractNumId="33" w15:restartNumberingAfterBreak="0">
     <w:nsid w:val="5F574645"/>
     <w:multiLevelType w:val="hybridMultilevel"/>
     <w:tmpl w:val="81F03DA4"/>
@@ -16231,7 +17241,7 @@
       </w:pPr>
     </w:lvl>
   </w:abstractNum>
-  <w:abstractNum w:abstractNumId="33" w15:restartNumberingAfterBreak="0">
+  <w:abstractNum w:abstractNumId="34" w15:restartNumberingAfterBreak="0">
     <w:nsid w:val="60D469B1"/>
     <w:multiLevelType w:val="hybridMultilevel"/>
     <w:tmpl w:val="3DB81E8A"/>
@@ -16320,7 +17330,7 @@
       </w:pPr>
     </w:lvl>
   </w:abstractNum>
-  <w:abstractNum w:abstractNumId="34" w15:restartNumberingAfterBreak="0">
+  <w:abstractNum w:abstractNumId="35" w15:restartNumberingAfterBreak="0">
     <w:nsid w:val="61AA7420"/>
     <w:multiLevelType w:val="multilevel"/>
     <w:tmpl w:val="A14A232E"/>
@@ -16434,7 +17444,7 @@
       </w:rPr>
     </w:lvl>
   </w:abstractNum>
-  <w:abstractNum w:abstractNumId="35" w15:restartNumberingAfterBreak="0">
+  <w:abstractNum w:abstractNumId="36" w15:restartNumberingAfterBreak="0">
     <w:nsid w:val="6A9D568F"/>
     <w:multiLevelType w:val="hybridMultilevel"/>
     <w:tmpl w:val="81F03DA4"/>
@@ -16520,7 +17530,7 @@
       </w:pPr>
     </w:lvl>
   </w:abstractNum>
-  <w:abstractNum w:abstractNumId="36" w15:restartNumberingAfterBreak="0">
+  <w:abstractNum w:abstractNumId="37" w15:restartNumberingAfterBreak="0">
     <w:nsid w:val="6E7C6AE9"/>
     <w:multiLevelType w:val="hybridMultilevel"/>
     <w:tmpl w:val="83B42A00"/>
@@ -16609,7 +17619,7 @@
       </w:pPr>
     </w:lvl>
   </w:abstractNum>
-  <w:abstractNum w:abstractNumId="37" w15:restartNumberingAfterBreak="0">
+  <w:abstractNum w:abstractNumId="38" w15:restartNumberingAfterBreak="0">
     <w:nsid w:val="717E4E7A"/>
     <w:multiLevelType w:val="hybridMultilevel"/>
     <w:tmpl w:val="D6CAAC28"/>
@@ -16695,7 +17705,7 @@
       </w:pPr>
     </w:lvl>
   </w:abstractNum>
-  <w:abstractNum w:abstractNumId="38" w15:restartNumberingAfterBreak="0">
+  <w:abstractNum w:abstractNumId="39" w15:restartNumberingAfterBreak="0">
     <w:nsid w:val="73FD6F02"/>
     <w:multiLevelType w:val="multilevel"/>
     <w:tmpl w:val="0410001F"/>
@@ -16781,7 +17791,7 @@
       </w:pPr>
     </w:lvl>
   </w:abstractNum>
-  <w:abstractNum w:abstractNumId="39" w15:restartNumberingAfterBreak="0">
+  <w:abstractNum w:abstractNumId="40" w15:restartNumberingAfterBreak="0">
     <w:nsid w:val="753B2B5B"/>
     <w:multiLevelType w:val="multilevel"/>
     <w:tmpl w:val="0410001F"/>
@@ -16867,7 +17877,7 @@
       </w:pPr>
     </w:lvl>
   </w:abstractNum>
-  <w:abstractNum w:abstractNumId="40" w15:restartNumberingAfterBreak="0">
+  <w:abstractNum w:abstractNumId="41" w15:restartNumberingAfterBreak="0">
     <w:nsid w:val="7B2C1003"/>
     <w:multiLevelType w:val="hybridMultilevel"/>
     <w:tmpl w:val="81F03DA4"/>
@@ -16953,7 +17963,7 @@
       </w:pPr>
     </w:lvl>
   </w:abstractNum>
-  <w:abstractNum w:abstractNumId="41" w15:restartNumberingAfterBreak="0">
+  <w:abstractNum w:abstractNumId="42" w15:restartNumberingAfterBreak="0">
     <w:nsid w:val="7D701891"/>
     <w:multiLevelType w:val="multilevel"/>
     <w:tmpl w:val="0410001F"/>
@@ -17039,7 +18049,7 @@
       </w:pPr>
     </w:lvl>
   </w:abstractNum>
-  <w:abstractNum w:abstractNumId="42" w15:restartNumberingAfterBreak="0">
+  <w:abstractNum w:abstractNumId="43" w15:restartNumberingAfterBreak="0">
     <w:nsid w:val="7E9446B5"/>
     <w:multiLevelType w:val="multilevel"/>
     <w:tmpl w:val="0410001F"/>
@@ -17165,64 +18175,64 @@
     <w:abstractNumId w:val="11"/>
   </w:num>
   <w:num w:numId="14" w16cid:durableId="955141346">
-    <w:abstractNumId w:val="24"/>
+    <w:abstractNumId w:val="25"/>
   </w:num>
   <w:num w:numId="15" w16cid:durableId="575746587">
-    <w:abstractNumId w:val="41"/>
+    <w:abstractNumId w:val="42"/>
   </w:num>
   <w:num w:numId="16" w16cid:durableId="411701466">
     <w:abstractNumId w:val="21"/>
   </w:num>
   <w:num w:numId="17" w16cid:durableId="1079253759">
-    <w:abstractNumId w:val="34"/>
+    <w:abstractNumId w:val="35"/>
   </w:num>
   <w:num w:numId="18" w16cid:durableId="761728197">
     <w:abstractNumId w:val="19"/>
   </w:num>
   <w:num w:numId="19" w16cid:durableId="144317265">
-    <w:abstractNumId w:val="40"/>
+    <w:abstractNumId w:val="41"/>
   </w:num>
   <w:num w:numId="20" w16cid:durableId="1994528032">
     <w:abstractNumId w:val="15"/>
   </w:num>
   <w:num w:numId="21" w16cid:durableId="1304001448">
-    <w:abstractNumId w:val="29"/>
+    <w:abstractNumId w:val="30"/>
   </w:num>
   <w:num w:numId="22" w16cid:durableId="744255868">
-    <w:abstractNumId w:val="42"/>
+    <w:abstractNumId w:val="43"/>
   </w:num>
   <w:num w:numId="23" w16cid:durableId="1629775917">
-    <w:abstractNumId w:val="31"/>
+    <w:abstractNumId w:val="32"/>
   </w:num>
   <w:num w:numId="24" w16cid:durableId="192234348">
-    <w:abstractNumId w:val="26"/>
+    <w:abstractNumId w:val="27"/>
   </w:num>
   <w:num w:numId="25" w16cid:durableId="396587679">
     <w:abstractNumId w:val="14"/>
   </w:num>
   <w:num w:numId="26" w16cid:durableId="1872766095">
-    <w:abstractNumId w:val="28"/>
+    <w:abstractNumId w:val="29"/>
   </w:num>
   <w:num w:numId="27" w16cid:durableId="331689008">
-    <w:abstractNumId w:val="39"/>
+    <w:abstractNumId w:val="40"/>
   </w:num>
   <w:num w:numId="28" w16cid:durableId="712773719">
-    <w:abstractNumId w:val="30"/>
+    <w:abstractNumId w:val="31"/>
   </w:num>
   <w:num w:numId="29" w16cid:durableId="2075077613">
     <w:abstractNumId w:val="12"/>
   </w:num>
   <w:num w:numId="30" w16cid:durableId="320819269">
-    <w:abstractNumId w:val="32"/>
+    <w:abstractNumId w:val="33"/>
   </w:num>
   <w:num w:numId="31" w16cid:durableId="314342384">
-    <w:abstractNumId w:val="37"/>
+    <w:abstractNumId w:val="38"/>
   </w:num>
   <w:num w:numId="32" w16cid:durableId="827599814">
-    <w:abstractNumId w:val="38"/>
+    <w:abstractNumId w:val="39"/>
   </w:num>
   <w:num w:numId="33" w16cid:durableId="2031030885">
-    <w:abstractNumId w:val="27"/>
+    <w:abstractNumId w:val="28"/>
   </w:num>
   <w:num w:numId="34" w16cid:durableId="164054146">
     <w:abstractNumId w:val="23"/>
@@ -17234,7 +18244,7 @@
     <w:abstractNumId w:val="16"/>
   </w:num>
   <w:num w:numId="37" w16cid:durableId="2035185066">
-    <w:abstractNumId w:val="35"/>
+    <w:abstractNumId w:val="36"/>
   </w:num>
   <w:num w:numId="38" w16cid:durableId="285700507">
     <w:abstractNumId w:val="22"/>
@@ -17243,16 +18253,19 @@
     <w:abstractNumId w:val="13"/>
   </w:num>
   <w:num w:numId="40" w16cid:durableId="243488703">
-    <w:abstractNumId w:val="36"/>
+    <w:abstractNumId w:val="37"/>
   </w:num>
   <w:num w:numId="41" w16cid:durableId="1571232997">
-    <w:abstractNumId w:val="33"/>
+    <w:abstractNumId w:val="34"/>
   </w:num>
   <w:num w:numId="42" w16cid:durableId="9836155">
-    <w:abstractNumId w:val="25"/>
+    <w:abstractNumId w:val="26"/>
   </w:num>
   <w:num w:numId="43" w16cid:durableId="1831410930">
     <w:abstractNumId w:val="20"/>
+  </w:num>
+  <w:num w:numId="44" w16cid:durableId="838469452">
+    <w:abstractNumId w:val="24"/>
   </w:num>
   <w:numIdMacAtCleanup w:val="21"/>
 </w:numbering>
@@ -17892,6 +18905,7 @@
   <w:style w:type="character" w:default="1" w:styleId="Carpredefinitoparagrafo">
     <w:name w:val="Default Paragraph Font"/>
     <w:uiPriority w:val="1"/>
+    <w:semiHidden/>
     <w:unhideWhenUsed/>
   </w:style>
   <w:style w:type="table" w:default="1" w:styleId="Tabellanormale">
@@ -19441,10 +20455,6 @@
 </file>
 
 <file path=customXml/item1.xml><?xml version="1.0" encoding="utf-8"?>
-<b:Sources xmlns:b="http://schemas.openxmlformats.org/officeDocument/2006/bibliography" xmlns="http://schemas.openxmlformats.org/officeDocument/2006/bibliography" SelectedStyle="\APASixthEditionOfficeOnline.xsl" StyleName="APA" Version="6"/>
-</file>
-
-<file path=customXml/item2.xml><?xml version="1.0" encoding="utf-8"?>
 <?mso-contentType ?>
 <FormTemplates xmlns="http://schemas.microsoft.com/sharepoint/v3/contenttype/forms">
   <Display>DocumentLibraryForm</Display>
@@ -19453,7 +20463,17 @@
 </FormTemplates>
 </file>
 
+<file path=customXml/item2.xml><?xml version="1.0" encoding="utf-8"?>
+<b:Sources xmlns:b="http://schemas.openxmlformats.org/officeDocument/2006/bibliography" xmlns="http://schemas.openxmlformats.org/officeDocument/2006/bibliography" SelectedStyle="\APASixthEditionOfficeOnline.xsl" StyleName="APA" Version="6"/>
+</file>
+
 <file path=customXml/item3.xml><?xml version="1.0" encoding="utf-8"?>
+<p:properties xmlns:p="http://schemas.microsoft.com/office/2006/metadata/properties" xmlns:xsi="http://www.w3.org/2001/XMLSchema-instance" xmlns:pc="http://schemas.microsoft.com/office/infopath/2007/PartnerControls">
+  <documentManagement/>
+</p:properties>
+</file>
+
+<file path=customXml/item4.xml><?xml version="1.0" encoding="utf-8"?>
 <ct:contentTypeSchema xmlns:ct="http://schemas.microsoft.com/office/2006/metadata/contentType" xmlns:ma="http://schemas.microsoft.com/office/2006/metadata/properties/metaAttributes" ct:_="" ma:_="" ma:contentTypeName="Documento" ma:contentTypeID="0x0101007C3A00A9DA56494FA2471DEBAF6179DA" ma:contentTypeVersion="4" ma:contentTypeDescription="Creare un nuovo documento." ma:contentTypeScope="" ma:versionID="56b9e3c6a28fc1fdb175d61a71c8ba9c">
   <xsd:schema xmlns:xsd="http://www.w3.org/2001/XMLSchema" xmlns:xs="http://www.w3.org/2001/XMLSchema" xmlns:p="http://schemas.microsoft.com/office/2006/metadata/properties" xmlns:ns2="956c2abb-4ea1-450b-8796-debe9dce1831" targetNamespace="http://schemas.microsoft.com/office/2006/metadata/properties" ma:root="true" ma:fieldsID="096b49d537d3cb8716f09207101d815d" ns2:_="">
     <xsd:import namespace="956c2abb-4ea1-450b-8796-debe9dce1831"/>
@@ -19599,13 +20619,15 @@
 </ct:contentTypeSchema>
 </file>
 
-<file path=customXml/item4.xml><?xml version="1.0" encoding="utf-8"?>
-<p:properties xmlns:p="http://schemas.microsoft.com/office/2006/metadata/properties" xmlns:xsi="http://www.w3.org/2001/XMLSchema-instance" xmlns:pc="http://schemas.microsoft.com/office/infopath/2007/PartnerControls">
-  <documentManagement/>
-</p:properties>
+<file path=customXml/itemProps1.xml><?xml version="1.0" encoding="utf-8"?>
+<ds:datastoreItem xmlns:ds="http://schemas.openxmlformats.org/officeDocument/2006/customXml" ds:itemID="{AADCE403-2587-49D5-860D-2E13A9698C06}">
+  <ds:schemaRefs>
+    <ds:schemaRef ds:uri="http://schemas.microsoft.com/sharepoint/v3/contenttype/forms"/>
+  </ds:schemaRefs>
+</ds:datastoreItem>
 </file>
 
-<file path=customXml/itemProps1.xml><?xml version="1.0" encoding="utf-8"?>
+<file path=customXml/itemProps2.xml><?xml version="1.0" encoding="utf-8"?>
 <ds:datastoreItem xmlns:ds="http://schemas.openxmlformats.org/officeDocument/2006/customXml" ds:itemID="{6106B610-DCFD-4E84-BD5E-9CC59FF9A358}">
   <ds:schemaRefs>
     <ds:schemaRef ds:uri="http://schemas.openxmlformats.org/officeDocument/2006/bibliography"/>
@@ -19613,15 +20635,16 @@
 </ds:datastoreItem>
 </file>
 
-<file path=customXml/itemProps2.xml><?xml version="1.0" encoding="utf-8"?>
-<ds:datastoreItem xmlns:ds="http://schemas.openxmlformats.org/officeDocument/2006/customXml" ds:itemID="{AADCE403-2587-49D5-860D-2E13A9698C06}">
+<file path=customXml/itemProps3.xml><?xml version="1.0" encoding="utf-8"?>
+<ds:datastoreItem xmlns:ds="http://schemas.openxmlformats.org/officeDocument/2006/customXml" ds:itemID="{7E92D7AC-FBB5-4813-9DA3-FF4977FAF91D}">
   <ds:schemaRefs>
-    <ds:schemaRef ds:uri="http://schemas.microsoft.com/sharepoint/v3/contenttype/forms"/>
+    <ds:schemaRef ds:uri="http://schemas.microsoft.com/office/2006/metadata/properties"/>
+    <ds:schemaRef ds:uri="http://schemas.microsoft.com/office/infopath/2007/PartnerControls"/>
   </ds:schemaRefs>
 </ds:datastoreItem>
 </file>
 
-<file path=customXml/itemProps3.xml><?xml version="1.0" encoding="utf-8"?>
+<file path=customXml/itemProps4.xml><?xml version="1.0" encoding="utf-8"?>
 <ds:datastoreItem xmlns:ds="http://schemas.openxmlformats.org/officeDocument/2006/customXml" ds:itemID="{1AC65BC1-5E5B-4AA1-B48A-B855CF984AF4}">
   <ds:schemaRefs>
     <ds:schemaRef ds:uri="http://schemas.microsoft.com/office/2006/metadata/contentType"/>
@@ -19637,13 +20660,4 @@
     <ds:schemaRef ds:uri="http://schemas.microsoft.com/internal/obd"/>
   </ds:schemaRefs>
 </ds:datastoreItem>
-</file>
-
-<file path=customXml/itemProps4.xml><?xml version="1.0" encoding="utf-8"?>
-<ds:datastoreItem xmlns:ds="http://schemas.openxmlformats.org/officeDocument/2006/customXml" ds:itemID="{7E92D7AC-FBB5-4813-9DA3-FF4977FAF91D}">
-  <ds:schemaRefs>
-    <ds:schemaRef ds:uri="http://schemas.microsoft.com/office/2006/metadata/properties"/>
-    <ds:schemaRef ds:uri="http://schemas.microsoft.com/office/infopath/2007/PartnerControls"/>
-  </ds:schemaRefs>
-</ds:datastoreItem>
 </file>
</xml_diff>